<commit_message>
AWS Big Data Specialty key points and BigData vs Data Analytics diff
This Document contains AWS Big Data Specialty key points and BigData vs Data Analytics diff
</commit_message>
<xml_diff>
--- a/Big Data Questions.docx
+++ b/Big Data Questions.docx
@@ -1,6 +1,6 @@
 
 <file path=word/document.xml><?xml version="1.0" encoding="utf-8"?>
-<w:document xmlns:wpc="http://schemas.microsoft.com/office/word/2010/wordprocessingCanvas" xmlns:cx="http://schemas.microsoft.com/office/drawing/2014/chartex" xmlns:cx1="http://schemas.microsoft.com/office/drawing/2015/9/8/chartex" xmlns:cx2="http://schemas.microsoft.com/office/drawing/2015/10/21/chartex" xmlns:cx3="http://schemas.microsoft.com/office/drawing/2016/5/9/chartex" xmlns:cx4="http://schemas.microsoft.com/office/drawing/2016/5/10/chartex" xmlns:cx5="http://schemas.microsoft.com/office/drawing/2016/5/11/chartex" xmlns:cx6="http://schemas.microsoft.com/office/drawing/2016/5/12/chartex" xmlns:cx7="http://schemas.microsoft.com/office/drawing/2016/5/13/chartex" xmlns:cx8="http://schemas.microsoft.com/office/drawing/2016/5/14/chartex" xmlns:mc="http://schemas.openxmlformats.org/markup-compatibility/2006" xmlns:aink="http://schemas.microsoft.com/office/drawing/2016/ink" xmlns:am3d="http://schemas.microsoft.com/office/drawing/2017/model3d" xmlns:o="urn:schemas-microsoft-com:office:office" xmlns:r="http://schemas.openxmlformats.org/officeDocument/2006/relationships" xmlns:m="http://schemas.openxmlformats.org/officeDocument/2006/math" xmlns:v="urn:schemas-microsoft-com:vml" xmlns:wp14="http://schemas.microsoft.com/office/word/2010/wordprocessingDrawing" xmlns:wp="http://schemas.openxmlformats.org/drawingml/2006/wordprocessingDrawing" xmlns:w10="urn:schemas-microsoft-com:office:word" xmlns:w="http://schemas.openxmlformats.org/wordprocessingml/2006/main" xmlns:w14="http://schemas.microsoft.com/office/word/2010/wordml" xmlns:w15="http://schemas.microsoft.com/office/word/2012/wordml" xmlns:w16cid="http://schemas.microsoft.com/office/word/2016/wordml/cid" xmlns:w16se="http://schemas.microsoft.com/office/word/2015/wordml/symex" xmlns:wpg="http://schemas.microsoft.com/office/word/2010/wordprocessingGroup" xmlns:wpi="http://schemas.microsoft.com/office/word/2010/wordprocessingInk" xmlns:wne="http://schemas.microsoft.com/office/word/2006/wordml" xmlns:wps="http://schemas.microsoft.com/office/word/2010/wordprocessingShape" mc:Ignorable="w14 w15 w16se w16cid wp14">
+<w:document xmlns:wpc="http://schemas.microsoft.com/office/word/2010/wordprocessingCanvas" xmlns:cx="http://schemas.microsoft.com/office/drawing/2014/chartex" xmlns:cx1="http://schemas.microsoft.com/office/drawing/2015/9/8/chartex" xmlns:cx2="http://schemas.microsoft.com/office/drawing/2015/10/21/chartex" xmlns:cx3="http://schemas.microsoft.com/office/drawing/2016/5/9/chartex" xmlns:cx4="http://schemas.microsoft.com/office/drawing/2016/5/10/chartex" xmlns:cx5="http://schemas.microsoft.com/office/drawing/2016/5/11/chartex" xmlns:cx6="http://schemas.microsoft.com/office/drawing/2016/5/12/chartex" xmlns:cx7="http://schemas.microsoft.com/office/drawing/2016/5/13/chartex" xmlns:cx8="http://schemas.microsoft.com/office/drawing/2016/5/14/chartex" xmlns:mc="http://schemas.openxmlformats.org/markup-compatibility/2006" xmlns:aink="http://schemas.microsoft.com/office/drawing/2016/ink" xmlns:am3d="http://schemas.microsoft.com/office/drawing/2017/model3d" xmlns:o="urn:schemas-microsoft-com:office:office" xmlns:r="http://schemas.openxmlformats.org/officeDocument/2006/relationships" xmlns:m="http://schemas.openxmlformats.org/officeDocument/2006/math" xmlns:v="urn:schemas-microsoft-com:vml" xmlns:wp14="http://schemas.microsoft.com/office/word/2010/wordprocessingDrawing" xmlns:wp="http://schemas.openxmlformats.org/drawingml/2006/wordprocessingDrawing" xmlns:w10="urn:schemas-microsoft-com:office:word" xmlns:w="http://schemas.openxmlformats.org/wordprocessingml/2006/main" xmlns:w14="http://schemas.microsoft.com/office/word/2010/wordml" xmlns:w15="http://schemas.microsoft.com/office/word/2012/wordml" xmlns:w16cex="http://schemas.microsoft.com/office/word/2018/wordml/cex" xmlns:w16cid="http://schemas.microsoft.com/office/word/2016/wordml/cid" xmlns:w16="http://schemas.microsoft.com/office/word/2018/wordml" xmlns:w16se="http://schemas.microsoft.com/office/word/2015/wordml/symex" xmlns:wpg="http://schemas.microsoft.com/office/word/2010/wordprocessingGroup" xmlns:wpi="http://schemas.microsoft.com/office/word/2010/wordprocessingInk" xmlns:wne="http://schemas.microsoft.com/office/word/2006/wordml" xmlns:wps="http://schemas.microsoft.com/office/word/2010/wordprocessingShape" mc:Ignorable="w14 w15 w16se w16cid w16 w16cex wp14">
   <w:body>
     <w:p>
       <w:pPr>
@@ -52,9 +52,21 @@
         <w:rPr>
           <w:rFonts w:ascii="Arial" w:eastAsia="Arial" w:hAnsi="Arial" w:cs="Arial"/>
         </w:rPr>
-        <w:t xml:space="preserve">Bipin – Referred from </w:t>
-      </w:r>
-      <w:hyperlink r:id="rId5" w:history="1">
+        <w:t xml:space="preserve">Bipin – </w:t>
+      </w:r>
+      <w:r>
+        <w:rPr>
+          <w:rFonts w:ascii="Arial" w:eastAsia="Arial" w:hAnsi="Arial" w:cs="Arial"/>
+        </w:rPr>
+        <w:t>Also r</w:t>
+      </w:r>
+      <w:r>
+        <w:rPr>
+          <w:rFonts w:ascii="Arial" w:eastAsia="Arial" w:hAnsi="Arial" w:cs="Arial"/>
+        </w:rPr>
+        <w:t xml:space="preserve">eferred from </w:t>
+      </w:r>
+      <w:hyperlink r:id="rId6" w:history="1">
         <w:proofErr w:type="spellStart"/>
         <w:r>
           <w:rPr>
@@ -112,78 +124,6 @@
         <w:rPr>
           <w:sz w:val="20"/>
           <w:szCs w:val="20"/>
-        </w:rPr>
-      </w:pPr>
-    </w:p>
-    <w:p>
-      <w:pPr>
-        <w:spacing w:line="200" w:lineRule="exact"/>
-        <w:rPr>
-          <w:sz w:val="24"/>
-          <w:szCs w:val="24"/>
-        </w:rPr>
-      </w:pPr>
-    </w:p>
-    <w:p>
-      <w:pPr>
-        <w:spacing w:line="200" w:lineRule="exact"/>
-        <w:rPr>
-          <w:sz w:val="24"/>
-          <w:szCs w:val="24"/>
-        </w:rPr>
-      </w:pPr>
-    </w:p>
-    <w:p>
-      <w:pPr>
-        <w:spacing w:line="200" w:lineRule="exact"/>
-        <w:rPr>
-          <w:sz w:val="24"/>
-          <w:szCs w:val="24"/>
-        </w:rPr>
-      </w:pPr>
-    </w:p>
-    <w:p>
-      <w:pPr>
-        <w:spacing w:line="200" w:lineRule="exact"/>
-        <w:rPr>
-          <w:sz w:val="24"/>
-          <w:szCs w:val="24"/>
-        </w:rPr>
-      </w:pPr>
-    </w:p>
-    <w:p>
-      <w:pPr>
-        <w:spacing w:line="200" w:lineRule="exact"/>
-        <w:rPr>
-          <w:sz w:val="24"/>
-          <w:szCs w:val="24"/>
-        </w:rPr>
-      </w:pPr>
-    </w:p>
-    <w:p>
-      <w:pPr>
-        <w:spacing w:line="200" w:lineRule="exact"/>
-        <w:rPr>
-          <w:sz w:val="24"/>
-          <w:szCs w:val="24"/>
-        </w:rPr>
-      </w:pPr>
-    </w:p>
-    <w:p>
-      <w:pPr>
-        <w:spacing w:line="200" w:lineRule="exact"/>
-        <w:rPr>
-          <w:sz w:val="24"/>
-          <w:szCs w:val="24"/>
-        </w:rPr>
-      </w:pPr>
-    </w:p>
-    <w:p>
-      <w:pPr>
-        <w:spacing w:line="200" w:lineRule="exact"/>
-        <w:rPr>
-          <w:sz w:val="24"/>
-          <w:szCs w:val="24"/>
         </w:rPr>
       </w:pPr>
     </w:p>
@@ -501,8 +441,8 @@
         <w:tblLook w:val="04A0" w:firstRow="1" w:lastRow="0" w:firstColumn="1" w:lastColumn="0" w:noHBand="0" w:noVBand="1"/>
       </w:tblPr>
       <w:tblGrid>
-        <w:gridCol w:w="5700"/>
-        <w:gridCol w:w="3660"/>
+        <w:gridCol w:w="5672"/>
+        <w:gridCol w:w="3642"/>
       </w:tblGrid>
       <w:tr>
         <w:trPr>
@@ -510,7 +450,7 @@
         </w:trPr>
         <w:tc>
           <w:tcPr>
-            <w:tcW w:w="5700" w:type="dxa"/>
+            <w:tcW w:w="5672" w:type="dxa"/>
             <w:vAlign w:val="bottom"/>
           </w:tcPr>
           <w:p>
@@ -535,7 +475,7 @@
         </w:tc>
         <w:tc>
           <w:tcPr>
-            <w:tcW w:w="3660" w:type="dxa"/>
+            <w:tcW w:w="3642" w:type="dxa"/>
             <w:vAlign w:val="bottom"/>
           </w:tcPr>
           <w:p>
@@ -566,7 +506,7 @@
         </w:trPr>
         <w:tc>
           <w:tcPr>
-            <w:tcW w:w="5700" w:type="dxa"/>
+            <w:tcW w:w="5672" w:type="dxa"/>
             <w:vAlign w:val="bottom"/>
           </w:tcPr>
           <w:p>
@@ -588,7 +528,7 @@
         </w:tc>
         <w:tc>
           <w:tcPr>
-            <w:tcW w:w="3660" w:type="dxa"/>
+            <w:tcW w:w="3642" w:type="dxa"/>
             <w:vAlign w:val="bottom"/>
           </w:tcPr>
           <w:p>
@@ -611,11 +551,11 @@
       </w:tr>
       <w:tr>
         <w:trPr>
-          <w:trHeight w:val="477"/>
+          <w:trHeight w:val="478"/>
         </w:trPr>
         <w:tc>
           <w:tcPr>
-            <w:tcW w:w="5700" w:type="dxa"/>
+            <w:tcW w:w="5672" w:type="dxa"/>
             <w:vAlign w:val="bottom"/>
           </w:tcPr>
           <w:p>
@@ -640,7 +580,7 @@
         </w:tc>
         <w:tc>
           <w:tcPr>
-            <w:tcW w:w="3660" w:type="dxa"/>
+            <w:tcW w:w="3642" w:type="dxa"/>
             <w:vAlign w:val="bottom"/>
           </w:tcPr>
           <w:p>
@@ -667,11 +607,11 @@
       </w:tr>
       <w:tr>
         <w:trPr>
-          <w:trHeight w:val="465"/>
+          <w:trHeight w:val="466"/>
         </w:trPr>
         <w:tc>
           <w:tcPr>
-            <w:tcW w:w="5700" w:type="dxa"/>
+            <w:tcW w:w="5672" w:type="dxa"/>
             <w:vAlign w:val="bottom"/>
           </w:tcPr>
           <w:p>
@@ -696,7 +636,7 @@
         </w:tc>
         <w:tc>
           <w:tcPr>
-            <w:tcW w:w="3660" w:type="dxa"/>
+            <w:tcW w:w="3642" w:type="dxa"/>
             <w:vAlign w:val="bottom"/>
           </w:tcPr>
           <w:p>
@@ -723,11 +663,11 @@
       </w:tr>
       <w:tr>
         <w:trPr>
-          <w:trHeight w:val="465"/>
+          <w:trHeight w:val="466"/>
         </w:trPr>
         <w:tc>
           <w:tcPr>
-            <w:tcW w:w="5700" w:type="dxa"/>
+            <w:tcW w:w="5672" w:type="dxa"/>
             <w:vAlign w:val="bottom"/>
           </w:tcPr>
           <w:p>
@@ -752,7 +692,7 @@
         </w:tc>
         <w:tc>
           <w:tcPr>
-            <w:tcW w:w="3660" w:type="dxa"/>
+            <w:tcW w:w="3642" w:type="dxa"/>
             <w:vAlign w:val="bottom"/>
           </w:tcPr>
           <w:p>
@@ -779,11 +719,11 @@
       </w:tr>
       <w:tr>
         <w:trPr>
-          <w:trHeight w:val="465"/>
+          <w:trHeight w:val="466"/>
         </w:trPr>
         <w:tc>
           <w:tcPr>
-            <w:tcW w:w="5700" w:type="dxa"/>
+            <w:tcW w:w="5672" w:type="dxa"/>
             <w:vAlign w:val="bottom"/>
           </w:tcPr>
           <w:p>
@@ -808,7 +748,7 @@
         </w:tc>
         <w:tc>
           <w:tcPr>
-            <w:tcW w:w="3660" w:type="dxa"/>
+            <w:tcW w:w="3642" w:type="dxa"/>
             <w:vAlign w:val="bottom"/>
           </w:tcPr>
           <w:p>
@@ -835,11 +775,11 @@
       </w:tr>
       <w:tr>
         <w:trPr>
-          <w:trHeight w:val="465"/>
+          <w:trHeight w:val="466"/>
         </w:trPr>
         <w:tc>
           <w:tcPr>
-            <w:tcW w:w="5700" w:type="dxa"/>
+            <w:tcW w:w="5672" w:type="dxa"/>
             <w:vAlign w:val="bottom"/>
           </w:tcPr>
           <w:p>
@@ -864,7 +804,7 @@
         </w:tc>
         <w:tc>
           <w:tcPr>
-            <w:tcW w:w="3660" w:type="dxa"/>
+            <w:tcW w:w="3642" w:type="dxa"/>
             <w:vAlign w:val="bottom"/>
           </w:tcPr>
           <w:p>
@@ -891,11 +831,11 @@
       </w:tr>
       <w:tr>
         <w:trPr>
-          <w:trHeight w:val="465"/>
+          <w:trHeight w:val="466"/>
         </w:trPr>
         <w:tc>
           <w:tcPr>
-            <w:tcW w:w="5700" w:type="dxa"/>
+            <w:tcW w:w="5672" w:type="dxa"/>
             <w:vAlign w:val="bottom"/>
           </w:tcPr>
           <w:p>
@@ -920,7 +860,7 @@
         </w:tc>
         <w:tc>
           <w:tcPr>
-            <w:tcW w:w="3660" w:type="dxa"/>
+            <w:tcW w:w="3642" w:type="dxa"/>
             <w:vAlign w:val="bottom"/>
           </w:tcPr>
           <w:p>
@@ -947,11 +887,11 @@
       </w:tr>
       <w:tr>
         <w:trPr>
-          <w:trHeight w:val="465"/>
+          <w:trHeight w:val="466"/>
         </w:trPr>
         <w:tc>
           <w:tcPr>
-            <w:tcW w:w="5700" w:type="dxa"/>
+            <w:tcW w:w="5672" w:type="dxa"/>
             <w:vAlign w:val="bottom"/>
           </w:tcPr>
           <w:p>
@@ -976,7 +916,7 @@
         </w:tc>
         <w:tc>
           <w:tcPr>
-            <w:tcW w:w="3660" w:type="dxa"/>
+            <w:tcW w:w="3642" w:type="dxa"/>
             <w:vAlign w:val="bottom"/>
           </w:tcPr>
           <w:p>
@@ -1003,11 +943,11 @@
       </w:tr>
       <w:tr>
         <w:trPr>
-          <w:trHeight w:val="465"/>
+          <w:trHeight w:val="466"/>
         </w:trPr>
         <w:tc>
           <w:tcPr>
-            <w:tcW w:w="5700" w:type="dxa"/>
+            <w:tcW w:w="5672" w:type="dxa"/>
             <w:vAlign w:val="bottom"/>
           </w:tcPr>
           <w:p>
@@ -1032,7 +972,7 @@
         </w:tc>
         <w:tc>
           <w:tcPr>
-            <w:tcW w:w="3660" w:type="dxa"/>
+            <w:tcW w:w="3642" w:type="dxa"/>
             <w:vAlign w:val="bottom"/>
           </w:tcPr>
           <w:p>
@@ -1059,11 +999,11 @@
       </w:tr>
       <w:tr>
         <w:trPr>
-          <w:trHeight w:val="465"/>
+          <w:trHeight w:val="466"/>
         </w:trPr>
         <w:tc>
           <w:tcPr>
-            <w:tcW w:w="5700" w:type="dxa"/>
+            <w:tcW w:w="5672" w:type="dxa"/>
             <w:vAlign w:val="bottom"/>
           </w:tcPr>
           <w:p>
@@ -1081,14 +1021,30 @@
                   <w:b/>
                   <w:bCs/>
                 </w:rPr>
-                <w:t>Machine Learning</w:t>
+                <w:t>Machine Lear</w:t>
+              </w:r>
+              <w:r>
+                <w:rPr>
+                  <w:rFonts w:ascii="Arial" w:eastAsia="Arial" w:hAnsi="Arial" w:cs="Arial"/>
+                  <w:b/>
+                  <w:bCs/>
+                </w:rPr>
+                <w:t>n</w:t>
+              </w:r>
+              <w:r>
+                <w:rPr>
+                  <w:rFonts w:ascii="Arial" w:eastAsia="Arial" w:hAnsi="Arial" w:cs="Arial"/>
+                  <w:b/>
+                  <w:bCs/>
+                </w:rPr>
+                <w:t>ing</w:t>
               </w:r>
             </w:hyperlink>
           </w:p>
         </w:tc>
         <w:tc>
           <w:tcPr>
-            <w:tcW w:w="3660" w:type="dxa"/>
+            <w:tcW w:w="3642" w:type="dxa"/>
             <w:vAlign w:val="bottom"/>
           </w:tcPr>
           <w:p>
@@ -1113,6 +1069,67 @@
           </w:p>
         </w:tc>
       </w:tr>
+      <w:tr>
+        <w:trPr>
+          <w:trHeight w:val="466"/>
+        </w:trPr>
+        <w:tc>
+          <w:tcPr>
+            <w:tcW w:w="5672" w:type="dxa"/>
+            <w:vAlign w:val="bottom"/>
+          </w:tcPr>
+          <w:p>
+            <w:pPr>
+              <w:rPr>
+                <w:rFonts w:ascii="Arial" w:eastAsia="Arial" w:hAnsi="Arial" w:cs="Arial"/>
+                <w:b/>
+                <w:bCs/>
+              </w:rPr>
+            </w:pPr>
+            <w:hyperlink w:anchor="page14" w:history="1">
+              <w:r>
+                <w:rPr>
+                  <w:rStyle w:val="Hyperlink"/>
+                  <w:rFonts w:ascii="Arial" w:eastAsia="Arial" w:hAnsi="Arial" w:cs="Arial"/>
+                  <w:b/>
+                  <w:bCs/>
+                </w:rPr>
+                <w:t>Differenc</w:t>
+              </w:r>
+              <w:r>
+                <w:rPr>
+                  <w:rStyle w:val="Hyperlink"/>
+                  <w:rFonts w:ascii="Arial" w:eastAsia="Arial" w:hAnsi="Arial" w:cs="Arial"/>
+                  <w:b/>
+                  <w:bCs/>
+                </w:rPr>
+                <w:t>e</w:t>
+              </w:r>
+              <w:r>
+                <w:rPr>
+                  <w:rStyle w:val="Hyperlink"/>
+                  <w:rFonts w:ascii="Arial" w:eastAsia="Arial" w:hAnsi="Arial" w:cs="Arial"/>
+                  <w:b/>
+                  <w:bCs/>
+                </w:rPr>
+                <w:t xml:space="preserve"> between Big Data Specialty vs Data Analytics Specialty Exam</w:t>
+              </w:r>
+            </w:hyperlink>
+          </w:p>
+          <w:p/>
+        </w:tc>
+        <w:tc>
+          <w:tcPr>
+            <w:tcW w:w="3642" w:type="dxa"/>
+            <w:vAlign w:val="bottom"/>
+          </w:tcPr>
+          <w:p>
+            <w:pPr>
+              <w:jc w:val="right"/>
+            </w:pPr>
+          </w:p>
+        </w:tc>
+      </w:tr>
     </w:tbl>
     <w:p>
       <w:pPr>
@@ -1648,7 +1665,19 @@
         <w:rPr>
           <w:rFonts w:ascii="Arial" w:eastAsia="Arial" w:hAnsi="Arial" w:cs="Arial"/>
         </w:rPr>
-        <w:t>.A shard provides 1MB/sec (writes) input and 2 MB/sec (reads) output</w:t>
+        <w:t>.</w:t>
+      </w:r>
+      <w:r>
+        <w:rPr>
+          <w:rFonts w:ascii="Arial" w:eastAsia="Arial" w:hAnsi="Arial" w:cs="Arial"/>
+        </w:rPr>
+        <w:t xml:space="preserve"> </w:t>
+      </w:r>
+      <w:r>
+        <w:rPr>
+          <w:rFonts w:ascii="Arial" w:eastAsia="Arial" w:hAnsi="Arial" w:cs="Arial"/>
+        </w:rPr>
+        <w:t>A shard provides 1MB/sec (writes) input and 2 MB/sec (reads) output</w:t>
       </w:r>
     </w:p>
     <w:p>
@@ -4865,27 +4894,19 @@
         <w:rPr>
           <w:rFonts w:ascii="Arial" w:eastAsia="Arial" w:hAnsi="Arial" w:cs="Arial"/>
         </w:rPr>
-        <w:t xml:space="preserve">Core nodes stores data in </w:t>
-      </w:r>
-      <w:proofErr w:type="gramStart"/>
-      <w:r>
-        <w:rPr>
-          <w:rFonts w:ascii="Arial" w:eastAsia="Arial" w:hAnsi="Arial" w:cs="Arial"/>
-        </w:rPr>
-        <w:t>HDFS</w:t>
-      </w:r>
-      <w:r>
-        <w:rPr>
-          <w:rFonts w:ascii="Arial" w:eastAsia="Arial" w:hAnsi="Arial" w:cs="Arial"/>
-        </w:rPr>
-        <w:t>(</w:t>
-      </w:r>
-      <w:proofErr w:type="gramEnd"/>
-      <w:r>
-        <w:rPr>
-          <w:rFonts w:ascii="Arial" w:eastAsia="Arial" w:hAnsi="Arial" w:cs="Arial"/>
-        </w:rPr>
-        <w:t>Ephemeral Storage)</w:t>
+        <w:t>Core nodes stores data in HDFS</w:t>
+      </w:r>
+      <w:r>
+        <w:rPr>
+          <w:rFonts w:ascii="Arial" w:eastAsia="Arial" w:hAnsi="Arial" w:cs="Arial"/>
+        </w:rPr>
+        <w:t xml:space="preserve"> </w:t>
+      </w:r>
+      <w:r>
+        <w:rPr>
+          <w:rFonts w:ascii="Arial" w:eastAsia="Arial" w:hAnsi="Arial" w:cs="Arial"/>
+        </w:rPr>
+        <w:t>(Ephemeral Storage)</w:t>
       </w:r>
       <w:r>
         <w:rPr>
@@ -5111,7 +5132,25 @@
         <w:rPr>
           <w:rFonts w:ascii="Arial" w:eastAsia="Arial" w:hAnsi="Arial" w:cs="Arial"/>
         </w:rPr>
-        <w:t>At rest: open-source HDFS or LUKS encryption</w:t>
+        <w:t xml:space="preserve">At rest: open-source HDFS or </w:t>
+      </w:r>
+      <w:r>
+        <w:rPr>
+          <w:rFonts w:ascii="Arial" w:eastAsia="Arial" w:hAnsi="Arial" w:cs="Arial"/>
+        </w:rPr>
+        <w:t>LUKS (</w:t>
+      </w:r>
+      <w:r>
+        <w:rPr>
+          <w:rFonts w:ascii="Arial" w:eastAsia="Arial" w:hAnsi="Arial" w:cs="Arial"/>
+        </w:rPr>
+        <w:t>not for root)</w:t>
+      </w:r>
+      <w:r>
+        <w:rPr>
+          <w:rFonts w:ascii="Arial" w:eastAsia="Arial" w:hAnsi="Arial" w:cs="Arial"/>
+        </w:rPr>
+        <w:t xml:space="preserve"> encryption</w:t>
       </w:r>
     </w:p>
     <w:p>
@@ -5339,20 +5378,20 @@
           <w:rFonts w:ascii="Arial" w:eastAsia="Arial" w:hAnsi="Arial" w:cs="Arial"/>
         </w:rPr>
       </w:pPr>
-      <w:r>
-        <w:rPr>
-          <w:rFonts w:ascii="Arial" w:eastAsia="Arial" w:hAnsi="Arial" w:cs="Arial"/>
-        </w:rPr>
-        <w:t>Gzip: high compression</w:t>
-      </w:r>
-    </w:p>
-    <w:p>
-      <w:pPr>
-        <w:spacing w:line="47" w:lineRule="exact"/>
-        <w:rPr>
-          <w:rFonts w:ascii="Arial" w:eastAsia="Arial" w:hAnsi="Arial" w:cs="Arial"/>
-        </w:rPr>
-      </w:pPr>
+      <w:proofErr w:type="spellStart"/>
+      <w:r>
+        <w:rPr>
+          <w:rFonts w:ascii="Arial" w:eastAsia="Arial" w:hAnsi="Arial" w:cs="Arial"/>
+        </w:rPr>
+        <w:t>Gzip</w:t>
+      </w:r>
+      <w:proofErr w:type="spellEnd"/>
+      <w:r>
+        <w:rPr>
+          <w:rFonts w:ascii="Arial" w:eastAsia="Arial" w:hAnsi="Arial" w:cs="Arial"/>
+        </w:rPr>
+        <w:t>: high compression</w:t>
+      </w:r>
     </w:p>
     <w:p>
       <w:pPr>
@@ -5377,14 +5416,6 @@
     </w:p>
     <w:p>
       <w:pPr>
-        <w:spacing w:line="47" w:lineRule="exact"/>
-        <w:rPr>
-          <w:rFonts w:ascii="Arial" w:eastAsia="Arial" w:hAnsi="Arial" w:cs="Arial"/>
-        </w:rPr>
-      </w:pPr>
-    </w:p>
-    <w:p>
-      <w:pPr>
         <w:numPr>
           <w:ilvl w:val="1"/>
           <w:numId w:val="8"/>
@@ -5401,7 +5432,37 @@
         <w:rPr>
           <w:rFonts w:ascii="Arial" w:eastAsia="Arial" w:hAnsi="Arial" w:cs="Arial"/>
         </w:rPr>
-        <w:t>Bzip2: splittable</w:t>
+        <w:t xml:space="preserve">Bzip2: </w:t>
+      </w:r>
+      <w:proofErr w:type="spellStart"/>
+      <w:r>
+        <w:rPr>
+          <w:rFonts w:ascii="Arial" w:eastAsia="Arial" w:hAnsi="Arial" w:cs="Arial"/>
+        </w:rPr>
+        <w:t>splittable</w:t>
+      </w:r>
+      <w:proofErr w:type="spellEnd"/>
+    </w:p>
+    <w:p>
+      <w:pPr>
+        <w:numPr>
+          <w:ilvl w:val="0"/>
+          <w:numId w:val="8"/>
+        </w:numPr>
+        <w:tabs>
+          <w:tab w:val="left" w:pos="720"/>
+        </w:tabs>
+        <w:spacing w:line="284" w:lineRule="auto"/>
+        <w:ind w:left="720" w:right="1060" w:hanging="360"/>
+        <w:rPr>
+          <w:rFonts w:ascii="Arial" w:eastAsia="Arial" w:hAnsi="Arial" w:cs="Arial"/>
+        </w:rPr>
+      </w:pPr>
+      <w:r>
+        <w:rPr>
+          <w:rFonts w:ascii="Arial" w:eastAsia="Arial" w:hAnsi="Arial" w:cs="Arial"/>
+        </w:rPr>
+        <w:t>Spark on EMR is good solution to aggregate data and only once delivery</w:t>
       </w:r>
     </w:p>
     <w:p>
@@ -5729,6 +5790,12 @@
         </w:rPr>
         <w:t>Hive.</w:t>
       </w:r>
+      <w:r>
+        <w:rPr>
+          <w:rFonts w:ascii="Arial" w:eastAsia="Arial" w:hAnsi="Arial" w:cs="Arial"/>
+        </w:rPr>
+        <w:t xml:space="preserve"> Read sparse data with frequent read/write operation.</w:t>
+      </w:r>
     </w:p>
     <w:p>
       <w:pPr>
@@ -5816,37 +5883,13 @@
         <w:ind w:left="1440" w:hanging="360"/>
         <w:rPr>
           <w:rFonts w:ascii="Arial" w:eastAsia="Arial" w:hAnsi="Arial" w:cs="Arial"/>
-          <w:b/>
-          <w:bCs/>
-        </w:rPr>
-      </w:pPr>
-      <w:r>
-        <w:rPr>
-          <w:rFonts w:ascii="Arial" w:eastAsia="Arial" w:hAnsi="Arial" w:cs="Arial"/>
-          <w:b/>
-          <w:bCs/>
-        </w:rPr>
-        <w:t xml:space="preserve">Flume: </w:t>
-      </w:r>
-      <w:r>
-        <w:rPr>
-          <w:rFonts w:ascii="Arial" w:eastAsia="Arial" w:hAnsi="Arial" w:cs="Arial"/>
-        </w:rPr>
-        <w:t>unstructured</w:t>
-      </w:r>
-      <w:r>
-        <w:rPr>
-          <w:rFonts w:ascii="Arial" w:eastAsia="Arial" w:hAnsi="Arial" w:cs="Arial"/>
-          <w:b/>
-          <w:bCs/>
-        </w:rPr>
-        <w:t xml:space="preserve">​ </w:t>
-      </w:r>
-      <w:r>
-        <w:rPr>
-          <w:rFonts w:ascii="Arial" w:eastAsia="Arial" w:hAnsi="Arial" w:cs="Arial"/>
-        </w:rPr>
-        <w:t>and semi-structured data (log)</w:t>
+        </w:rPr>
+      </w:pPr>
+      <w:r>
+        <w:rPr>
+          <w:rFonts w:ascii="Arial" w:eastAsia="Arial" w:hAnsi="Arial" w:cs="Arial"/>
+        </w:rPr>
+        <w:t>Flume: unstructured​ and semi-structured data (log)</w:t>
       </w:r>
     </w:p>
     <w:p>
@@ -6345,7 +6388,25 @@
         <w:rPr>
           <w:rFonts w:ascii="Arial" w:eastAsia="Arial" w:hAnsi="Arial" w:cs="Arial"/>
         </w:rPr>
-        <w:t>:utilizes​</w:t>
+        <w:t>:</w:t>
+      </w:r>
+      <w:r>
+        <w:rPr>
+          <w:rFonts w:ascii="Arial" w:eastAsia="Arial" w:hAnsi="Arial" w:cs="Arial"/>
+        </w:rPr>
+        <w:t xml:space="preserve"> </w:t>
+      </w:r>
+      <w:r>
+        <w:rPr>
+          <w:rFonts w:ascii="Arial" w:eastAsia="Arial" w:hAnsi="Arial" w:cs="Arial"/>
+        </w:rPr>
+        <w:t>utilizes​</w:t>
+      </w:r>
+      <w:r>
+        <w:rPr>
+          <w:rFonts w:ascii="Arial" w:eastAsia="Arial" w:hAnsi="Arial" w:cs="Arial"/>
+        </w:rPr>
+        <w:t xml:space="preserve"> </w:t>
       </w:r>
       <w:r>
         <w:rPr>
@@ -6358,8 +6419,22 @@
       <w:r>
         <w:rPr>
           <w:rFonts w:ascii="Arial" w:eastAsia="Arial" w:hAnsi="Arial" w:cs="Arial"/>
+          <w:b/>
+          <w:bCs/>
+        </w:rPr>
+        <w:t xml:space="preserve"> </w:t>
+      </w:r>
+      <w:r>
+        <w:rPr>
+          <w:rFonts w:ascii="Arial" w:eastAsia="Arial" w:hAnsi="Arial" w:cs="Arial"/>
         </w:rPr>
         <w:t>caching, and optimized query execution</w:t>
+      </w:r>
+      <w:r>
+        <w:rPr>
+          <w:rFonts w:ascii="Arial" w:eastAsia="Arial" w:hAnsi="Arial" w:cs="Arial"/>
+        </w:rPr>
+        <w:t>, aggregation</w:t>
       </w:r>
     </w:p>
     <w:p>
@@ -6547,14 +6622,6 @@
     </w:p>
     <w:p>
       <w:pPr>
-        <w:spacing w:line="232" w:lineRule="exact"/>
-        <w:rPr>
-          <w:rFonts w:ascii="Arial" w:eastAsia="Arial" w:hAnsi="Arial" w:cs="Arial"/>
-        </w:rPr>
-      </w:pPr>
-    </w:p>
-    <w:p>
-      <w:pPr>
         <w:numPr>
           <w:ilvl w:val="1"/>
           <w:numId w:val="10"/>
@@ -6631,13 +6698,13 @@
           <w:b/>
           <w:bCs/>
         </w:rPr>
-        <w:t>Apache Drill​</w:t>
-      </w:r>
-      <w:r>
-        <w:rPr>
-          <w:rFonts w:ascii="Arial" w:eastAsia="Arial" w:hAnsi="Arial" w:cs="Arial"/>
-        </w:rPr>
-        <w:t>:SQL on Hadoop (similar to Hive)</w:t>
+        <w:t>Apache Drill​:</w:t>
+      </w:r>
+      <w:r>
+        <w:rPr>
+          <w:rFonts w:ascii="Arial" w:eastAsia="Arial" w:hAnsi="Arial" w:cs="Arial"/>
+        </w:rPr>
+        <w:t>SQL on Hadoop (similar to Hive)</w:t>
       </w:r>
     </w:p>
     <w:p>
@@ -7029,18 +7096,6 @@
           <w:sz w:val="20"/>
           <w:szCs w:val="20"/>
         </w:rPr>
-      </w:pPr>
-      <w:r>
-        <w:rPr>
-          <w:rFonts w:ascii="Arial" w:eastAsia="Arial" w:hAnsi="Arial" w:cs="Arial"/>
-          <w:sz w:val="21"/>
-          <w:szCs w:val="21"/>
-        </w:rPr>
-        <w:t>7</w:t>
-      </w:r>
-    </w:p>
-    <w:p>
-      <w:pPr>
         <w:sectPr>
           <w:type w:val="continuous"/>
           <w:pgSz w:w="12240" w:h="15840"/>
@@ -7050,10 +7105,17 @@
           </w:cols>
         </w:sectPr>
       </w:pPr>
-    </w:p>
-    <w:p>
-      <w:pPr>
-        <w:spacing w:line="366" w:lineRule="exact"/>
+      <w:r>
+        <w:rPr>
+          <w:rFonts w:ascii="Arial" w:eastAsia="Arial" w:hAnsi="Arial" w:cs="Arial"/>
+          <w:sz w:val="21"/>
+          <w:szCs w:val="21"/>
+        </w:rPr>
+        <w:t>7</w:t>
+      </w:r>
+    </w:p>
+    <w:p>
+      <w:pPr>
         <w:rPr>
           <w:sz w:val="20"/>
           <w:szCs w:val="20"/>
@@ -7061,20 +7123,13 @@
       </w:pPr>
       <w:bookmarkStart w:id="7" w:name="page8"/>
       <w:bookmarkEnd w:id="7"/>
-    </w:p>
-    <w:p>
-      <w:pPr>
-        <w:rPr>
-          <w:sz w:val="20"/>
-          <w:szCs w:val="20"/>
-        </w:rPr>
-      </w:pPr>
       <w:r>
         <w:rPr>
           <w:rFonts w:ascii="Arial" w:eastAsia="Arial" w:hAnsi="Arial" w:cs="Arial"/>
           <w:sz w:val="40"/>
           <w:szCs w:val="40"/>
         </w:rPr>
+        <w:lastRenderedPageBreak/>
         <w:t>Data Pipeline</w:t>
       </w:r>
     </w:p>
@@ -7448,6 +7503,7 @@
         <w:rPr>
           <w:rFonts w:ascii="Arial" w:eastAsia="Arial" w:hAnsi="Arial" w:cs="Arial"/>
           <w:color w:val="212529"/>
+          <w:highlight w:val="yellow"/>
         </w:rPr>
       </w:pPr>
     </w:p>
@@ -8046,6 +8102,9 @@
     </w:p>
     <w:p>
       <w:pPr>
+        <w:rPr>
+          <w:highlight w:val="yellow"/>
+        </w:rPr>
         <w:sectPr>
           <w:pgSz w:w="12240" w:h="15840"/>
           <w:pgMar w:top="1440" w:right="1440" w:bottom="231" w:left="1440" w:header="0" w:footer="0" w:gutter="0"/>
@@ -8061,6 +8120,7 @@
         <w:rPr>
           <w:sz w:val="20"/>
           <w:szCs w:val="20"/>
+          <w:highlight w:val="yellow"/>
         </w:rPr>
       </w:pPr>
     </w:p>
@@ -8334,9 +8394,29 @@
           <w:bCs/>
           <w:color w:val="212529"/>
         </w:rPr>
-        <w:t xml:space="preserve">Adaptive </w:t>
-      </w:r>
-      <w:proofErr w:type="gramStart"/>
+        <w:t>Adaptive capacity​</w:t>
+      </w:r>
+      <w:r>
+        <w:rPr>
+          <w:rFonts w:ascii="Arial" w:eastAsia="Arial" w:hAnsi="Arial" w:cs="Arial"/>
+          <w:color w:val="212529"/>
+        </w:rPr>
+        <w:t>:</w:t>
+      </w:r>
+      <w:r>
+        <w:rPr>
+          <w:rFonts w:ascii="Arial" w:eastAsia="Arial" w:hAnsi="Arial" w:cs="Arial"/>
+          <w:color w:val="212529"/>
+        </w:rPr>
+        <w:t xml:space="preserve"> </w:t>
+      </w:r>
+      <w:r>
+        <w:rPr>
+          <w:rFonts w:ascii="Arial" w:eastAsia="Arial" w:hAnsi="Arial" w:cs="Arial"/>
+          <w:color w:val="212529"/>
+        </w:rPr>
+        <w:t>enables continued read/write to hot partitions without</w:t>
+      </w:r>
       <w:r>
         <w:rPr>
           <w:rFonts w:ascii="Arial" w:eastAsia="Arial" w:hAnsi="Arial" w:cs="Arial"/>
@@ -8344,763 +8424,749 @@
           <w:bCs/>
           <w:color w:val="212529"/>
         </w:rPr>
-        <w:t>capacity​</w:t>
-      </w:r>
-      <w:r>
-        <w:rPr>
-          <w:rFonts w:ascii="Arial" w:eastAsia="Arial" w:hAnsi="Arial" w:cs="Arial"/>
-          <w:color w:val="212529"/>
-        </w:rPr>
-        <w:t>:enables</w:t>
-      </w:r>
-      <w:proofErr w:type="gramEnd"/>
-      <w:r>
-        <w:rPr>
-          <w:rFonts w:ascii="Arial" w:eastAsia="Arial" w:hAnsi="Arial" w:cs="Arial"/>
-          <w:color w:val="212529"/>
-        </w:rPr>
-        <w:t xml:space="preserve"> continued read/write to hot partitions without</w:t>
-      </w:r>
-      <w:r>
+        <w:t xml:space="preserve"> </w:t>
+      </w:r>
+      <w:r>
+        <w:rPr>
+          <w:rFonts w:ascii="Arial" w:eastAsia="Arial" w:hAnsi="Arial" w:cs="Arial"/>
+          <w:color w:val="212529"/>
+        </w:rPr>
+        <w:t>being throttled (provided that traffic does not exceed table’s total provisioned capacity or partition maximum capacity)</w:t>
+      </w:r>
+    </w:p>
+    <w:p>
+      <w:pPr>
+        <w:numPr>
+          <w:ilvl w:val="0"/>
+          <w:numId w:val="13"/>
+        </w:numPr>
+        <w:tabs>
+          <w:tab w:val="left" w:pos="720"/>
+        </w:tabs>
+        <w:ind w:left="720" w:hanging="360"/>
+        <w:rPr>
+          <w:rFonts w:ascii="Arial" w:eastAsia="Arial" w:hAnsi="Arial" w:cs="Arial"/>
+          <w:color w:val="212529"/>
+        </w:rPr>
+      </w:pPr>
+      <w:r>
+        <w:rPr>
+          <w:rFonts w:ascii="Arial" w:eastAsia="Arial" w:hAnsi="Arial" w:cs="Arial"/>
+          <w:color w:val="212529"/>
+        </w:rPr>
+        <w:t>Cloud Watch Metrics:</w:t>
+      </w:r>
+    </w:p>
+    <w:p>
+      <w:pPr>
+        <w:spacing w:line="47" w:lineRule="exact"/>
+        <w:rPr>
+          <w:rFonts w:ascii="Arial" w:eastAsia="Arial" w:hAnsi="Arial" w:cs="Arial"/>
+          <w:color w:val="212529"/>
+        </w:rPr>
+      </w:pPr>
+    </w:p>
+    <w:p>
+      <w:pPr>
+        <w:numPr>
+          <w:ilvl w:val="1"/>
+          <w:numId w:val="13"/>
+        </w:numPr>
+        <w:tabs>
+          <w:tab w:val="left" w:pos="1440"/>
+        </w:tabs>
+        <w:spacing w:line="284" w:lineRule="auto"/>
+        <w:ind w:left="1440" w:right="280" w:hanging="360"/>
+        <w:rPr>
+          <w:rFonts w:ascii="Arial" w:eastAsia="Arial" w:hAnsi="Arial" w:cs="Arial"/>
+          <w:color w:val="212529"/>
+        </w:rPr>
+      </w:pPr>
+      <w:r>
+        <w:rPr>
+          <w:rFonts w:ascii="Arial" w:eastAsia="Arial" w:hAnsi="Arial" w:cs="Arial"/>
+          <w:color w:val="212529"/>
+        </w:rPr>
+        <w:t>Replication Latency: RCU/WCU for 2 tables, it should be same.</w:t>
+      </w:r>
+    </w:p>
+    <w:p>
+      <w:pPr>
+        <w:spacing w:line="1" w:lineRule="exact"/>
+        <w:rPr>
+          <w:rFonts w:ascii="Arial" w:eastAsia="Arial" w:hAnsi="Arial" w:cs="Arial"/>
+          <w:color w:val="212529"/>
+        </w:rPr>
+      </w:pPr>
+    </w:p>
+    <w:p>
+      <w:pPr>
+        <w:numPr>
+          <w:ilvl w:val="1"/>
+          <w:numId w:val="13"/>
+        </w:numPr>
+        <w:tabs>
+          <w:tab w:val="left" w:pos="1440"/>
+        </w:tabs>
+        <w:spacing w:line="306" w:lineRule="auto"/>
+        <w:ind w:left="1440" w:right="280" w:hanging="360"/>
+        <w:rPr>
+          <w:rFonts w:ascii="Arial" w:eastAsia="Arial" w:hAnsi="Arial" w:cs="Arial"/>
+          <w:color w:val="212529"/>
+        </w:rPr>
+      </w:pPr>
+      <w:proofErr w:type="spellStart"/>
+      <w:r>
+        <w:rPr>
+          <w:rFonts w:ascii="Arial" w:eastAsia="Arial" w:hAnsi="Arial" w:cs="Arial"/>
+          <w:color w:val="212529"/>
+        </w:rPr>
+        <w:t>PendingReplicationCount</w:t>
+      </w:r>
+      <w:proofErr w:type="spellEnd"/>
+      <w:r>
+        <w:rPr>
+          <w:rFonts w:ascii="Arial" w:eastAsia="Arial" w:hAnsi="Arial" w:cs="Arial"/>
+          <w:color w:val="212529"/>
+        </w:rPr>
+        <w:t>: Verify WCU for current workload</w:t>
+      </w:r>
+    </w:p>
+    <w:p>
+      <w:pPr>
+        <w:spacing w:line="200" w:lineRule="exact"/>
+        <w:rPr>
+          <w:sz w:val="20"/>
+          <w:szCs w:val="20"/>
+        </w:rPr>
+      </w:pPr>
+    </w:p>
+    <w:p>
+      <w:pPr>
+        <w:spacing w:line="224" w:lineRule="exact"/>
+        <w:rPr>
+          <w:sz w:val="20"/>
+          <w:szCs w:val="20"/>
+        </w:rPr>
+      </w:pPr>
+    </w:p>
+    <w:p>
+      <w:pPr>
+        <w:rPr>
+          <w:sz w:val="20"/>
+          <w:szCs w:val="20"/>
+        </w:rPr>
+      </w:pPr>
+      <w:r>
+        <w:rPr>
+          <w:rFonts w:ascii="Arial" w:eastAsia="Arial" w:hAnsi="Arial" w:cs="Arial"/>
+          <w:sz w:val="40"/>
+          <w:szCs w:val="40"/>
+        </w:rPr>
+        <w:t>QuickSight</w:t>
+      </w:r>
+    </w:p>
+    <w:p>
+      <w:pPr>
+        <w:spacing w:line="214" w:lineRule="exact"/>
+        <w:rPr>
+          <w:sz w:val="20"/>
+          <w:szCs w:val="20"/>
+        </w:rPr>
+      </w:pPr>
+    </w:p>
+    <w:p>
+      <w:pPr>
+        <w:numPr>
+          <w:ilvl w:val="0"/>
+          <w:numId w:val="14"/>
+        </w:numPr>
+        <w:tabs>
+          <w:tab w:val="left" w:pos="720"/>
+        </w:tabs>
+        <w:ind w:left="720" w:hanging="360"/>
+        <w:rPr>
+          <w:rFonts w:ascii="Arial" w:eastAsia="Arial" w:hAnsi="Arial" w:cs="Arial"/>
+          <w:color w:val="212529"/>
+        </w:rPr>
+      </w:pPr>
+      <w:r>
+        <w:rPr>
+          <w:rFonts w:ascii="Arial" w:eastAsia="Arial" w:hAnsi="Arial" w:cs="Arial"/>
+          <w:color w:val="212529"/>
+        </w:rPr>
+        <w:t>To join tables from different data sources, create the join before importing.</w:t>
+      </w:r>
+    </w:p>
+    <w:p>
+      <w:pPr>
+        <w:spacing w:line="47" w:lineRule="exact"/>
+        <w:rPr>
+          <w:rFonts w:ascii="Arial" w:eastAsia="Arial" w:hAnsi="Arial" w:cs="Arial"/>
+          <w:color w:val="212529"/>
+        </w:rPr>
+      </w:pPr>
+    </w:p>
+    <w:p>
+      <w:pPr>
+        <w:numPr>
+          <w:ilvl w:val="0"/>
+          <w:numId w:val="14"/>
+        </w:numPr>
+        <w:tabs>
+          <w:tab w:val="left" w:pos="720"/>
+        </w:tabs>
+        <w:ind w:left="720" w:hanging="360"/>
+        <w:rPr>
+          <w:rFonts w:ascii="Arial" w:eastAsia="Arial" w:hAnsi="Arial" w:cs="Arial"/>
+          <w:color w:val="212529"/>
+        </w:rPr>
+      </w:pPr>
+      <w:r>
+        <w:rPr>
+          <w:rFonts w:ascii="Arial" w:eastAsia="Arial" w:hAnsi="Arial" w:cs="Arial"/>
+          <w:color w:val="212529"/>
+        </w:rPr>
+        <w:t>Allowed configuration join type can be inner, outer, left, or right</w:t>
+      </w:r>
+    </w:p>
+    <w:p>
+      <w:pPr>
+        <w:spacing w:line="47" w:lineRule="exact"/>
+        <w:rPr>
+          <w:rFonts w:ascii="Arial" w:eastAsia="Arial" w:hAnsi="Arial" w:cs="Arial"/>
+          <w:color w:val="212529"/>
+        </w:rPr>
+      </w:pPr>
+    </w:p>
+    <w:p>
+      <w:pPr>
+        <w:numPr>
+          <w:ilvl w:val="0"/>
+          <w:numId w:val="14"/>
+        </w:numPr>
+        <w:tabs>
+          <w:tab w:val="left" w:pos="720"/>
+        </w:tabs>
+        <w:spacing w:line="284" w:lineRule="auto"/>
+        <w:ind w:left="720" w:right="1640" w:hanging="360"/>
+        <w:rPr>
+          <w:rFonts w:ascii="Arial" w:eastAsia="Arial" w:hAnsi="Arial" w:cs="Arial"/>
+          <w:color w:val="212529"/>
+        </w:rPr>
+      </w:pPr>
+      <w:r>
+        <w:rPr>
+          <w:rFonts w:ascii="Arial" w:eastAsia="Arial" w:hAnsi="Arial" w:cs="Arial"/>
+          <w:color w:val="212529"/>
+        </w:rPr>
+        <w:t>Cannot pull directly from Neptune, DynamoDB, and ES (but can read XLSX/ELF/CLF/CSV/TSV from S3)</w:t>
+      </w:r>
+    </w:p>
+    <w:p>
+      <w:pPr>
+        <w:spacing w:line="1" w:lineRule="exact"/>
+        <w:rPr>
+          <w:rFonts w:ascii="Arial" w:eastAsia="Arial" w:hAnsi="Arial" w:cs="Arial"/>
+          <w:color w:val="212529"/>
+        </w:rPr>
+      </w:pPr>
+    </w:p>
+    <w:p>
+      <w:pPr>
+        <w:numPr>
+          <w:ilvl w:val="0"/>
+          <w:numId w:val="14"/>
+        </w:numPr>
+        <w:tabs>
+          <w:tab w:val="left" w:pos="720"/>
+        </w:tabs>
+        <w:ind w:left="720" w:hanging="360"/>
+        <w:rPr>
+          <w:rFonts w:ascii="Arial" w:eastAsia="Arial" w:hAnsi="Arial" w:cs="Arial"/>
+          <w:color w:val="212529"/>
+        </w:rPr>
+      </w:pPr>
+      <w:r>
+        <w:rPr>
+          <w:rFonts w:ascii="Arial" w:eastAsia="Arial" w:hAnsi="Arial" w:cs="Arial"/>
+          <w:color w:val="212529"/>
+        </w:rPr>
+        <w:t>Login:</w:t>
+      </w:r>
+    </w:p>
+    <w:p>
+      <w:pPr>
+        <w:spacing w:line="47" w:lineRule="exact"/>
+        <w:rPr>
+          <w:rFonts w:ascii="Arial" w:eastAsia="Arial" w:hAnsi="Arial" w:cs="Arial"/>
+          <w:color w:val="212529"/>
+        </w:rPr>
+      </w:pPr>
+    </w:p>
+    <w:p>
+      <w:pPr>
+        <w:numPr>
+          <w:ilvl w:val="1"/>
+          <w:numId w:val="14"/>
+        </w:numPr>
+        <w:tabs>
+          <w:tab w:val="left" w:pos="1440"/>
+        </w:tabs>
+        <w:ind w:left="1440" w:hanging="360"/>
+        <w:rPr>
+          <w:rFonts w:ascii="Arial" w:eastAsia="Arial" w:hAnsi="Arial" w:cs="Arial"/>
+          <w:color w:val="212529"/>
+        </w:rPr>
+      </w:pPr>
+      <w:r>
+        <w:rPr>
+          <w:rFonts w:ascii="Arial" w:eastAsia="Arial" w:hAnsi="Arial" w:cs="Arial"/>
+          <w:color w:val="212529"/>
+        </w:rPr>
+        <w:t>Active Directory</w:t>
+      </w:r>
+    </w:p>
+    <w:p>
+      <w:pPr>
+        <w:spacing w:line="47" w:lineRule="exact"/>
+        <w:rPr>
+          <w:rFonts w:ascii="Arial" w:eastAsia="Arial" w:hAnsi="Arial" w:cs="Arial"/>
+          <w:color w:val="212529"/>
+        </w:rPr>
+      </w:pPr>
+    </w:p>
+    <w:p>
+      <w:pPr>
+        <w:numPr>
+          <w:ilvl w:val="1"/>
+          <w:numId w:val="14"/>
+        </w:numPr>
+        <w:tabs>
+          <w:tab w:val="left" w:pos="1440"/>
+        </w:tabs>
+        <w:ind w:left="1440" w:hanging="360"/>
+        <w:rPr>
+          <w:rFonts w:ascii="Arial" w:eastAsia="Arial" w:hAnsi="Arial" w:cs="Arial"/>
+          <w:color w:val="212529"/>
+        </w:rPr>
+      </w:pPr>
+      <w:r>
+        <w:rPr>
+          <w:rFonts w:ascii="Arial" w:eastAsia="Arial" w:hAnsi="Arial" w:cs="Arial"/>
+          <w:color w:val="212529"/>
+        </w:rPr>
+        <w:t>Federated login</w:t>
+      </w:r>
+    </w:p>
+    <w:p>
+      <w:pPr>
+        <w:spacing w:line="47" w:lineRule="exact"/>
+        <w:rPr>
+          <w:rFonts w:ascii="Arial" w:eastAsia="Arial" w:hAnsi="Arial" w:cs="Arial"/>
+          <w:color w:val="212529"/>
+        </w:rPr>
+      </w:pPr>
+    </w:p>
+    <w:p>
+      <w:pPr>
+        <w:numPr>
+          <w:ilvl w:val="1"/>
+          <w:numId w:val="14"/>
+        </w:numPr>
+        <w:tabs>
+          <w:tab w:val="left" w:pos="1440"/>
+        </w:tabs>
+        <w:ind w:left="1440" w:hanging="360"/>
+        <w:rPr>
+          <w:rFonts w:ascii="Arial" w:eastAsia="Arial" w:hAnsi="Arial" w:cs="Arial"/>
+          <w:color w:val="212529"/>
+        </w:rPr>
+      </w:pPr>
+      <w:r>
+        <w:rPr>
+          <w:rFonts w:ascii="Arial" w:eastAsia="Arial" w:hAnsi="Arial" w:cs="Arial"/>
+          <w:color w:val="212529"/>
+        </w:rPr>
+        <w:t>Email</w:t>
+      </w:r>
+    </w:p>
+    <w:p>
+      <w:pPr>
+        <w:spacing w:line="47" w:lineRule="exact"/>
+        <w:rPr>
+          <w:rFonts w:ascii="Arial" w:eastAsia="Arial" w:hAnsi="Arial" w:cs="Arial"/>
+          <w:color w:val="212529"/>
+        </w:rPr>
+      </w:pPr>
+    </w:p>
+    <w:p>
+      <w:pPr>
+        <w:numPr>
+          <w:ilvl w:val="1"/>
+          <w:numId w:val="14"/>
+        </w:numPr>
+        <w:tabs>
+          <w:tab w:val="left" w:pos="1440"/>
+        </w:tabs>
+        <w:ind w:left="1440" w:hanging="360"/>
+        <w:rPr>
+          <w:rFonts w:ascii="Arial" w:eastAsia="Arial" w:hAnsi="Arial" w:cs="Arial"/>
+          <w:color w:val="212529"/>
+        </w:rPr>
+      </w:pPr>
+      <w:r>
+        <w:rPr>
+          <w:rFonts w:ascii="Arial" w:eastAsia="Arial" w:hAnsi="Arial" w:cs="Arial"/>
+          <w:color w:val="212529"/>
+        </w:rPr>
+        <w:t>(No IAM)</w:t>
+      </w:r>
+    </w:p>
+    <w:p>
+      <w:pPr>
+        <w:spacing w:line="47" w:lineRule="exact"/>
+        <w:rPr>
+          <w:rFonts w:ascii="Arial" w:eastAsia="Arial" w:hAnsi="Arial" w:cs="Arial"/>
+          <w:color w:val="212529"/>
+        </w:rPr>
+      </w:pPr>
+    </w:p>
+    <w:p>
+      <w:pPr>
+        <w:numPr>
+          <w:ilvl w:val="0"/>
+          <w:numId w:val="14"/>
+        </w:numPr>
+        <w:tabs>
+          <w:tab w:val="left" w:pos="720"/>
+        </w:tabs>
+        <w:ind w:left="720" w:hanging="360"/>
+        <w:rPr>
+          <w:rFonts w:ascii="Arial" w:eastAsia="Arial" w:hAnsi="Arial" w:cs="Arial"/>
+          <w:color w:val="212529"/>
+        </w:rPr>
+      </w:pPr>
+      <w:r>
+        <w:rPr>
+          <w:rFonts w:ascii="Arial" w:eastAsia="Arial" w:hAnsi="Arial" w:cs="Arial"/>
+          <w:color w:val="212529"/>
+        </w:rPr>
+        <w:t>Chart Types:</w:t>
+      </w:r>
+    </w:p>
+    <w:p>
+      <w:pPr>
+        <w:spacing w:line="47" w:lineRule="exact"/>
+        <w:rPr>
+          <w:rFonts w:ascii="Arial" w:eastAsia="Arial" w:hAnsi="Arial" w:cs="Arial"/>
+          <w:color w:val="212529"/>
+        </w:rPr>
+      </w:pPr>
+    </w:p>
+    <w:p>
+      <w:pPr>
+        <w:numPr>
+          <w:ilvl w:val="1"/>
+          <w:numId w:val="14"/>
+        </w:numPr>
+        <w:tabs>
+          <w:tab w:val="left" w:pos="1440"/>
+        </w:tabs>
+        <w:ind w:left="1440" w:hanging="360"/>
+        <w:rPr>
+          <w:rFonts w:ascii="Arial" w:eastAsia="Arial" w:hAnsi="Arial" w:cs="Arial"/>
+          <w:color w:val="212529"/>
+        </w:rPr>
+      </w:pPr>
+      <w:r>
+        <w:rPr>
+          <w:rFonts w:ascii="Arial" w:eastAsia="Arial" w:hAnsi="Arial" w:cs="Arial"/>
+          <w:color w:val="212529"/>
+        </w:rPr>
+        <w:t>Combo chart: clustered bar / stacked bar chart (line and column)</w:t>
+      </w:r>
+    </w:p>
+    <w:p>
+      <w:pPr>
+        <w:spacing w:line="47" w:lineRule="exact"/>
+        <w:rPr>
+          <w:rFonts w:ascii="Arial" w:eastAsia="Arial" w:hAnsi="Arial" w:cs="Arial"/>
+          <w:color w:val="212529"/>
+        </w:rPr>
+      </w:pPr>
+    </w:p>
+    <w:p>
+      <w:pPr>
+        <w:numPr>
+          <w:ilvl w:val="1"/>
+          <w:numId w:val="14"/>
+        </w:numPr>
+        <w:tabs>
+          <w:tab w:val="left" w:pos="1440"/>
+        </w:tabs>
+        <w:ind w:left="1440" w:hanging="360"/>
+        <w:rPr>
+          <w:rFonts w:ascii="Arial" w:eastAsia="Arial" w:hAnsi="Arial" w:cs="Arial"/>
+          <w:color w:val="212529"/>
+        </w:rPr>
+      </w:pPr>
+      <w:r>
+        <w:rPr>
+          <w:rFonts w:ascii="Arial" w:eastAsia="Arial" w:hAnsi="Arial" w:cs="Arial"/>
+          <w:color w:val="212529"/>
+        </w:rPr>
+        <w:t>Tree maps: rectangular box chart</w:t>
+      </w:r>
+      <w:r>
+        <w:rPr>
+          <w:rFonts w:ascii="Arial" w:eastAsia="Arial" w:hAnsi="Arial" w:cs="Arial"/>
+          <w:color w:val="212529"/>
+        </w:rPr>
+        <w:t xml:space="preserve"> 1 dimension and its size (measure)</w:t>
+      </w:r>
+    </w:p>
+    <w:p>
+      <w:pPr>
+        <w:numPr>
+          <w:ilvl w:val="1"/>
+          <w:numId w:val="14"/>
+        </w:numPr>
+        <w:tabs>
+          <w:tab w:val="left" w:pos="1440"/>
+        </w:tabs>
+        <w:ind w:left="1440" w:hanging="360"/>
+        <w:rPr>
+          <w:rFonts w:ascii="Arial" w:eastAsia="Arial" w:hAnsi="Arial" w:cs="Arial"/>
+          <w:color w:val="212529"/>
+        </w:rPr>
+      </w:pPr>
+      <w:r>
+        <w:rPr>
+          <w:rFonts w:ascii="Arial" w:eastAsia="Arial" w:hAnsi="Arial" w:cs="Arial"/>
+          <w:color w:val="212529"/>
+        </w:rPr>
+        <w:t xml:space="preserve">Heat maps: Measure intersection between 2 dimensions </w:t>
+      </w:r>
+    </w:p>
+    <w:p>
+      <w:pPr>
+        <w:numPr>
+          <w:ilvl w:val="1"/>
+          <w:numId w:val="14"/>
+        </w:numPr>
+        <w:tabs>
+          <w:tab w:val="left" w:pos="1440"/>
+        </w:tabs>
+        <w:ind w:left="1440" w:hanging="360"/>
+        <w:rPr>
+          <w:rFonts w:ascii="Arial" w:eastAsia="Arial" w:hAnsi="Arial" w:cs="Arial"/>
+          <w:color w:val="212529"/>
+        </w:rPr>
+      </w:pPr>
+      <w:r>
+        <w:rPr>
+          <w:rFonts w:ascii="Arial" w:eastAsia="Arial" w:hAnsi="Arial" w:cs="Arial"/>
+          <w:color w:val="212529"/>
+        </w:rPr>
+        <w:t>Line Chart: Measure over time</w:t>
+      </w:r>
+    </w:p>
+    <w:p>
+      <w:pPr>
+        <w:numPr>
+          <w:ilvl w:val="1"/>
+          <w:numId w:val="14"/>
+        </w:numPr>
+        <w:tabs>
+          <w:tab w:val="left" w:pos="1440"/>
+        </w:tabs>
+        <w:ind w:left="1440" w:hanging="360"/>
+        <w:rPr>
+          <w:rFonts w:ascii="Arial" w:eastAsia="Arial" w:hAnsi="Arial" w:cs="Arial"/>
+          <w:color w:val="212529"/>
+        </w:rPr>
+      </w:pPr>
+      <w:r>
+        <w:rPr>
+          <w:rFonts w:ascii="Arial" w:eastAsia="Arial" w:hAnsi="Arial" w:cs="Arial"/>
+          <w:color w:val="212529"/>
+        </w:rPr>
+        <w:t>Stacked area charts are great to help compare how data changes over time in relation to other portions of the data.</w:t>
+      </w:r>
+    </w:p>
+    <w:p>
+      <w:pPr>
+        <w:numPr>
+          <w:ilvl w:val="1"/>
+          <w:numId w:val="14"/>
+        </w:numPr>
+        <w:tabs>
+          <w:tab w:val="left" w:pos="1440"/>
+        </w:tabs>
+        <w:ind w:left="1440" w:hanging="360"/>
+        <w:rPr>
+          <w:rFonts w:ascii="Arial" w:eastAsia="Arial" w:hAnsi="Arial" w:cs="Arial"/>
+          <w:color w:val="212529"/>
+        </w:rPr>
+      </w:pPr>
+      <w:r>
+        <w:rPr>
+          <w:rFonts w:ascii="Arial" w:eastAsia="Arial" w:hAnsi="Arial" w:cs="Arial"/>
+          <w:color w:val="212529"/>
+        </w:rPr>
+        <w:t>Using Parameter variable in QS you would be able to filter and perform visualization of your interest.</w:t>
+      </w:r>
+    </w:p>
+    <w:p>
+      <w:pPr>
+        <w:numPr>
+          <w:ilvl w:val="1"/>
+          <w:numId w:val="14"/>
+        </w:numPr>
+        <w:tabs>
+          <w:tab w:val="left" w:pos="1440"/>
+        </w:tabs>
+        <w:ind w:left="1440" w:hanging="360"/>
+        <w:rPr>
+          <w:rFonts w:ascii="Arial" w:eastAsia="Arial" w:hAnsi="Arial" w:cs="Arial"/>
+          <w:color w:val="212529"/>
+        </w:rPr>
+      </w:pPr>
+      <w:r>
+        <w:rPr>
+          <w:rFonts w:ascii="Arial" w:eastAsia="Arial" w:hAnsi="Arial" w:cs="Arial"/>
+          <w:color w:val="212529"/>
+        </w:rPr>
+        <w:t>QS sort operation is not supported by Scattered, Geospatial and KPI</w:t>
+      </w:r>
+    </w:p>
+    <w:p>
+      <w:pPr>
+        <w:spacing w:line="200" w:lineRule="exact"/>
+        <w:rPr>
+          <w:sz w:val="20"/>
+          <w:szCs w:val="20"/>
+        </w:rPr>
+      </w:pPr>
+    </w:p>
+    <w:p>
+      <w:pPr>
+        <w:spacing w:line="338" w:lineRule="exact"/>
+        <w:rPr>
+          <w:sz w:val="20"/>
+          <w:szCs w:val="20"/>
+        </w:rPr>
+      </w:pPr>
+    </w:p>
+    <w:p>
+      <w:pPr>
+        <w:rPr>
+          <w:sz w:val="20"/>
+          <w:szCs w:val="20"/>
+        </w:rPr>
+      </w:pPr>
+      <w:r>
+        <w:rPr>
+          <w:rFonts w:ascii="Arial" w:eastAsia="Arial" w:hAnsi="Arial" w:cs="Arial"/>
+          <w:sz w:val="40"/>
+          <w:szCs w:val="40"/>
+        </w:rPr>
+        <w:t>AWS Glue</w:t>
+      </w:r>
+    </w:p>
+    <w:p>
+      <w:pPr>
+        <w:spacing w:line="214" w:lineRule="exact"/>
+        <w:rPr>
+          <w:sz w:val="20"/>
+          <w:szCs w:val="20"/>
+        </w:rPr>
+      </w:pPr>
+    </w:p>
+    <w:p>
+      <w:pPr>
+        <w:numPr>
+          <w:ilvl w:val="0"/>
+          <w:numId w:val="15"/>
+        </w:numPr>
+        <w:tabs>
+          <w:tab w:val="left" w:pos="720"/>
+        </w:tabs>
+        <w:spacing w:line="284" w:lineRule="auto"/>
+        <w:ind w:left="720" w:right="100" w:hanging="360"/>
+        <w:rPr>
+          <w:rFonts w:ascii="Arial" w:eastAsia="Arial" w:hAnsi="Arial" w:cs="Arial"/>
+          <w:color w:val="212529"/>
+        </w:rPr>
+      </w:pPr>
+      <w:r>
+        <w:rPr>
+          <w:rFonts w:ascii="Arial" w:eastAsia="Arial" w:hAnsi="Arial" w:cs="Arial"/>
+          <w:color w:val="212529"/>
+        </w:rPr>
+        <w:t>Glue Data Catalog: crawlers scan data, classify, and extract schema information and store metadata automatically</w:t>
+      </w:r>
+    </w:p>
+    <w:p>
+      <w:pPr>
+        <w:spacing w:line="1" w:lineRule="exact"/>
+        <w:rPr>
+          <w:rFonts w:ascii="Arial" w:eastAsia="Arial" w:hAnsi="Arial" w:cs="Arial"/>
+          <w:color w:val="212529"/>
+        </w:rPr>
+      </w:pPr>
+    </w:p>
+    <w:p>
+      <w:pPr>
+        <w:numPr>
+          <w:ilvl w:val="0"/>
+          <w:numId w:val="15"/>
+        </w:numPr>
+        <w:tabs>
+          <w:tab w:val="left" w:pos="720"/>
+        </w:tabs>
+        <w:spacing w:line="284" w:lineRule="auto"/>
+        <w:ind w:left="720" w:right="560" w:hanging="360"/>
+        <w:rPr>
+          <w:rFonts w:ascii="Arial" w:eastAsia="Arial" w:hAnsi="Arial" w:cs="Arial"/>
+          <w:color w:val="212529"/>
+        </w:rPr>
+      </w:pPr>
+      <w:r>
+        <w:rPr>
+          <w:rFonts w:ascii="Arial" w:eastAsia="Arial" w:hAnsi="Arial" w:cs="Arial"/>
+          <w:color w:val="212529"/>
+        </w:rPr>
+        <w:t>Glue auto generates Scala or PySpark scripts with Glue extensions that use and modify ETL operations via Glue ETL operations</w:t>
+      </w:r>
+    </w:p>
+    <w:p>
+      <w:pPr>
+        <w:spacing w:line="1" w:lineRule="exact"/>
+        <w:rPr>
+          <w:rFonts w:ascii="Arial" w:eastAsia="Arial" w:hAnsi="Arial" w:cs="Arial"/>
+          <w:color w:val="212529"/>
+        </w:rPr>
+      </w:pPr>
+    </w:p>
+    <w:p>
+      <w:pPr>
+        <w:numPr>
+          <w:ilvl w:val="0"/>
+          <w:numId w:val="15"/>
+        </w:numPr>
+        <w:tabs>
+          <w:tab w:val="left" w:pos="720"/>
+        </w:tabs>
+        <w:spacing w:line="299" w:lineRule="auto"/>
+        <w:ind w:left="720" w:right="300" w:hanging="360"/>
         <w:rPr>
           <w:rFonts w:ascii="Arial" w:eastAsia="Arial" w:hAnsi="Arial" w:cs="Arial"/>
           <w:b/>
           <w:bCs/>
           <w:color w:val="212529"/>
         </w:rPr>
-        <w:t xml:space="preserve"> </w:t>
-      </w:r>
-      <w:r>
-        <w:rPr>
-          <w:rFonts w:ascii="Arial" w:eastAsia="Arial" w:hAnsi="Arial" w:cs="Arial"/>
-          <w:color w:val="212529"/>
-        </w:rPr>
-        <w:t>being throttled (provided that traffic does not exceed table’s total provisioned capacity or partition maximum capacity)</w:t>
-      </w:r>
-    </w:p>
-    <w:p>
-      <w:pPr>
-        <w:numPr>
-          <w:ilvl w:val="0"/>
-          <w:numId w:val="13"/>
-        </w:numPr>
-        <w:tabs>
-          <w:tab w:val="left" w:pos="720"/>
-        </w:tabs>
-        <w:ind w:left="720" w:hanging="360"/>
-        <w:rPr>
-          <w:rFonts w:ascii="Arial" w:eastAsia="Arial" w:hAnsi="Arial" w:cs="Arial"/>
-          <w:color w:val="212529"/>
-        </w:rPr>
-      </w:pPr>
-      <w:r>
-        <w:rPr>
-          <w:rFonts w:ascii="Arial" w:eastAsia="Arial" w:hAnsi="Arial" w:cs="Arial"/>
-          <w:color w:val="212529"/>
-        </w:rPr>
-        <w:t>Cloud Watch Metrics</w:t>
-      </w:r>
-      <w:r>
-        <w:rPr>
-          <w:rFonts w:ascii="Arial" w:eastAsia="Arial" w:hAnsi="Arial" w:cs="Arial"/>
-          <w:color w:val="212529"/>
-        </w:rPr>
-        <w:t>:</w:t>
-      </w:r>
-    </w:p>
-    <w:p>
-      <w:pPr>
-        <w:spacing w:line="47" w:lineRule="exact"/>
-        <w:rPr>
-          <w:rFonts w:ascii="Arial" w:eastAsia="Arial" w:hAnsi="Arial" w:cs="Arial"/>
-          <w:color w:val="212529"/>
-        </w:rPr>
-      </w:pPr>
-    </w:p>
-    <w:p>
-      <w:pPr>
-        <w:numPr>
-          <w:ilvl w:val="1"/>
-          <w:numId w:val="13"/>
-        </w:numPr>
-        <w:tabs>
-          <w:tab w:val="left" w:pos="1440"/>
-        </w:tabs>
-        <w:spacing w:line="284" w:lineRule="auto"/>
-        <w:ind w:left="1440" w:right="280" w:hanging="360"/>
-        <w:rPr>
-          <w:rFonts w:ascii="Arial" w:eastAsia="Arial" w:hAnsi="Arial" w:cs="Arial"/>
-          <w:color w:val="212529"/>
-        </w:rPr>
-      </w:pPr>
-      <w:r>
-        <w:rPr>
-          <w:rFonts w:ascii="Arial" w:eastAsia="Arial" w:hAnsi="Arial" w:cs="Arial"/>
-          <w:color w:val="212529"/>
-        </w:rPr>
-        <w:t>Replication Latency: RCU/WCU for 2 tables, it should be same.</w:t>
-      </w:r>
-      <w:bookmarkStart w:id="9" w:name="_GoBack"/>
-      <w:bookmarkEnd w:id="9"/>
-    </w:p>
-    <w:p>
-      <w:pPr>
-        <w:spacing w:line="1" w:lineRule="exact"/>
-        <w:rPr>
-          <w:rFonts w:ascii="Arial" w:eastAsia="Arial" w:hAnsi="Arial" w:cs="Arial"/>
-          <w:color w:val="212529"/>
-        </w:rPr>
-      </w:pPr>
-    </w:p>
-    <w:p>
-      <w:pPr>
-        <w:numPr>
-          <w:ilvl w:val="1"/>
-          <w:numId w:val="13"/>
-        </w:numPr>
-        <w:tabs>
-          <w:tab w:val="left" w:pos="1440"/>
-        </w:tabs>
-        <w:spacing w:line="306" w:lineRule="auto"/>
-        <w:ind w:left="1440" w:right="280" w:hanging="360"/>
-        <w:rPr>
-          <w:rFonts w:ascii="Arial" w:eastAsia="Arial" w:hAnsi="Arial" w:cs="Arial"/>
-          <w:color w:val="212529"/>
-        </w:rPr>
-      </w:pPr>
-      <w:proofErr w:type="spellStart"/>
-      <w:r>
-        <w:rPr>
-          <w:rFonts w:ascii="Arial" w:eastAsia="Arial" w:hAnsi="Arial" w:cs="Arial"/>
-          <w:color w:val="212529"/>
-        </w:rPr>
-        <w:t>PendingReplicationCount</w:t>
-      </w:r>
-      <w:proofErr w:type="spellEnd"/>
-      <w:r>
-        <w:rPr>
-          <w:rFonts w:ascii="Arial" w:eastAsia="Arial" w:hAnsi="Arial" w:cs="Arial"/>
-          <w:color w:val="212529"/>
-        </w:rPr>
-        <w:t>: Verify WCU for current workload</w:t>
-      </w:r>
-    </w:p>
-    <w:p>
-      <w:pPr>
-        <w:spacing w:line="200" w:lineRule="exact"/>
-        <w:rPr>
-          <w:sz w:val="20"/>
-          <w:szCs w:val="20"/>
-        </w:rPr>
-      </w:pPr>
-    </w:p>
-    <w:p>
-      <w:pPr>
-        <w:spacing w:line="224" w:lineRule="exact"/>
-        <w:rPr>
-          <w:sz w:val="20"/>
-          <w:szCs w:val="20"/>
-        </w:rPr>
-      </w:pPr>
-    </w:p>
-    <w:p>
-      <w:pPr>
-        <w:rPr>
-          <w:sz w:val="20"/>
-          <w:szCs w:val="20"/>
-        </w:rPr>
-      </w:pPr>
-      <w:r>
-        <w:rPr>
-          <w:rFonts w:ascii="Arial" w:eastAsia="Arial" w:hAnsi="Arial" w:cs="Arial"/>
-          <w:sz w:val="40"/>
-          <w:szCs w:val="40"/>
-        </w:rPr>
-        <w:t>QuickSight</w:t>
-      </w:r>
-    </w:p>
-    <w:p>
-      <w:pPr>
-        <w:spacing w:line="214" w:lineRule="exact"/>
-        <w:rPr>
-          <w:sz w:val="20"/>
-          <w:szCs w:val="20"/>
-        </w:rPr>
-      </w:pPr>
-    </w:p>
-    <w:p>
-      <w:pPr>
-        <w:numPr>
-          <w:ilvl w:val="0"/>
-          <w:numId w:val="14"/>
-        </w:numPr>
-        <w:tabs>
-          <w:tab w:val="left" w:pos="720"/>
-        </w:tabs>
-        <w:ind w:left="720" w:hanging="360"/>
-        <w:rPr>
-          <w:rFonts w:ascii="Arial" w:eastAsia="Arial" w:hAnsi="Arial" w:cs="Arial"/>
-          <w:color w:val="212529"/>
-        </w:rPr>
-      </w:pPr>
-      <w:r>
-        <w:rPr>
-          <w:rFonts w:ascii="Arial" w:eastAsia="Arial" w:hAnsi="Arial" w:cs="Arial"/>
-          <w:color w:val="212529"/>
-        </w:rPr>
-        <w:t>To join tables from different data sources, create the join before importing.</w:t>
-      </w:r>
-    </w:p>
-    <w:p>
-      <w:pPr>
-        <w:spacing w:line="47" w:lineRule="exact"/>
-        <w:rPr>
-          <w:rFonts w:ascii="Arial" w:eastAsia="Arial" w:hAnsi="Arial" w:cs="Arial"/>
-          <w:color w:val="212529"/>
-        </w:rPr>
-      </w:pPr>
-    </w:p>
-    <w:p>
-      <w:pPr>
-        <w:numPr>
-          <w:ilvl w:val="0"/>
-          <w:numId w:val="14"/>
-        </w:numPr>
-        <w:tabs>
-          <w:tab w:val="left" w:pos="720"/>
-        </w:tabs>
-        <w:ind w:left="720" w:hanging="360"/>
-        <w:rPr>
-          <w:rFonts w:ascii="Arial" w:eastAsia="Arial" w:hAnsi="Arial" w:cs="Arial"/>
-          <w:color w:val="212529"/>
-        </w:rPr>
-      </w:pPr>
-      <w:r>
-        <w:rPr>
-          <w:rFonts w:ascii="Arial" w:eastAsia="Arial" w:hAnsi="Arial" w:cs="Arial"/>
-          <w:color w:val="212529"/>
-        </w:rPr>
-        <w:t>Allowed configuration join type can be inner, outer, left, or right</w:t>
-      </w:r>
-    </w:p>
-    <w:p>
-      <w:pPr>
-        <w:spacing w:line="47" w:lineRule="exact"/>
-        <w:rPr>
-          <w:rFonts w:ascii="Arial" w:eastAsia="Arial" w:hAnsi="Arial" w:cs="Arial"/>
-          <w:color w:val="212529"/>
-        </w:rPr>
-      </w:pPr>
-    </w:p>
-    <w:p>
-      <w:pPr>
-        <w:numPr>
-          <w:ilvl w:val="0"/>
-          <w:numId w:val="14"/>
-        </w:numPr>
-        <w:tabs>
-          <w:tab w:val="left" w:pos="720"/>
-        </w:tabs>
-        <w:spacing w:line="284" w:lineRule="auto"/>
-        <w:ind w:left="720" w:right="1640" w:hanging="360"/>
-        <w:rPr>
-          <w:rFonts w:ascii="Arial" w:eastAsia="Arial" w:hAnsi="Arial" w:cs="Arial"/>
-          <w:color w:val="212529"/>
-        </w:rPr>
-      </w:pPr>
-      <w:r>
-        <w:rPr>
-          <w:rFonts w:ascii="Arial" w:eastAsia="Arial" w:hAnsi="Arial" w:cs="Arial"/>
-          <w:color w:val="212529"/>
-        </w:rPr>
-        <w:t>Cannot pull directly from Neptune, DynamoDB, and ES (but can read XLSX/ELF/CLF/CSV/TSV from S3)</w:t>
-      </w:r>
-    </w:p>
-    <w:p>
-      <w:pPr>
-        <w:spacing w:line="1" w:lineRule="exact"/>
-        <w:rPr>
-          <w:rFonts w:ascii="Arial" w:eastAsia="Arial" w:hAnsi="Arial" w:cs="Arial"/>
-          <w:color w:val="212529"/>
-        </w:rPr>
-      </w:pPr>
-    </w:p>
-    <w:p>
-      <w:pPr>
-        <w:numPr>
-          <w:ilvl w:val="0"/>
-          <w:numId w:val="14"/>
-        </w:numPr>
-        <w:tabs>
-          <w:tab w:val="left" w:pos="720"/>
-        </w:tabs>
-        <w:ind w:left="720" w:hanging="360"/>
-        <w:rPr>
-          <w:rFonts w:ascii="Arial" w:eastAsia="Arial" w:hAnsi="Arial" w:cs="Arial"/>
-          <w:color w:val="212529"/>
-        </w:rPr>
-      </w:pPr>
-      <w:r>
-        <w:rPr>
-          <w:rFonts w:ascii="Arial" w:eastAsia="Arial" w:hAnsi="Arial" w:cs="Arial"/>
-          <w:color w:val="212529"/>
-        </w:rPr>
-        <w:t>Login:</w:t>
-      </w:r>
-    </w:p>
-    <w:p>
-      <w:pPr>
-        <w:spacing w:line="47" w:lineRule="exact"/>
-        <w:rPr>
-          <w:rFonts w:ascii="Arial" w:eastAsia="Arial" w:hAnsi="Arial" w:cs="Arial"/>
-          <w:color w:val="212529"/>
-        </w:rPr>
-      </w:pPr>
-    </w:p>
-    <w:p>
-      <w:pPr>
-        <w:numPr>
-          <w:ilvl w:val="1"/>
-          <w:numId w:val="14"/>
-        </w:numPr>
-        <w:tabs>
-          <w:tab w:val="left" w:pos="1440"/>
-        </w:tabs>
-        <w:ind w:left="1440" w:hanging="360"/>
-        <w:rPr>
-          <w:rFonts w:ascii="Arial" w:eastAsia="Arial" w:hAnsi="Arial" w:cs="Arial"/>
-          <w:color w:val="212529"/>
-        </w:rPr>
-      </w:pPr>
-      <w:r>
-        <w:rPr>
-          <w:rFonts w:ascii="Arial" w:eastAsia="Arial" w:hAnsi="Arial" w:cs="Arial"/>
-          <w:color w:val="212529"/>
-        </w:rPr>
-        <w:t>Active Directory</w:t>
-      </w:r>
-    </w:p>
-    <w:p>
-      <w:pPr>
-        <w:spacing w:line="47" w:lineRule="exact"/>
-        <w:rPr>
-          <w:rFonts w:ascii="Arial" w:eastAsia="Arial" w:hAnsi="Arial" w:cs="Arial"/>
-          <w:color w:val="212529"/>
-        </w:rPr>
-      </w:pPr>
-    </w:p>
-    <w:p>
-      <w:pPr>
-        <w:numPr>
-          <w:ilvl w:val="1"/>
-          <w:numId w:val="14"/>
-        </w:numPr>
-        <w:tabs>
-          <w:tab w:val="left" w:pos="1440"/>
-        </w:tabs>
-        <w:ind w:left="1440" w:hanging="360"/>
-        <w:rPr>
-          <w:rFonts w:ascii="Arial" w:eastAsia="Arial" w:hAnsi="Arial" w:cs="Arial"/>
-          <w:color w:val="212529"/>
-        </w:rPr>
-      </w:pPr>
-      <w:r>
-        <w:rPr>
-          <w:rFonts w:ascii="Arial" w:eastAsia="Arial" w:hAnsi="Arial" w:cs="Arial"/>
-          <w:color w:val="212529"/>
-        </w:rPr>
-        <w:t>Federated login</w:t>
-      </w:r>
-    </w:p>
-    <w:p>
-      <w:pPr>
-        <w:spacing w:line="47" w:lineRule="exact"/>
-        <w:rPr>
-          <w:rFonts w:ascii="Arial" w:eastAsia="Arial" w:hAnsi="Arial" w:cs="Arial"/>
-          <w:color w:val="212529"/>
-        </w:rPr>
-      </w:pPr>
-    </w:p>
-    <w:p>
-      <w:pPr>
-        <w:numPr>
-          <w:ilvl w:val="1"/>
-          <w:numId w:val="14"/>
-        </w:numPr>
-        <w:tabs>
-          <w:tab w:val="left" w:pos="1440"/>
-        </w:tabs>
-        <w:ind w:left="1440" w:hanging="360"/>
-        <w:rPr>
-          <w:rFonts w:ascii="Arial" w:eastAsia="Arial" w:hAnsi="Arial" w:cs="Arial"/>
-          <w:color w:val="212529"/>
-        </w:rPr>
-      </w:pPr>
-      <w:r>
-        <w:rPr>
-          <w:rFonts w:ascii="Arial" w:eastAsia="Arial" w:hAnsi="Arial" w:cs="Arial"/>
-          <w:color w:val="212529"/>
-        </w:rPr>
-        <w:t>Email</w:t>
-      </w:r>
-    </w:p>
-    <w:p>
-      <w:pPr>
-        <w:spacing w:line="47" w:lineRule="exact"/>
-        <w:rPr>
-          <w:rFonts w:ascii="Arial" w:eastAsia="Arial" w:hAnsi="Arial" w:cs="Arial"/>
-          <w:color w:val="212529"/>
-        </w:rPr>
-      </w:pPr>
-    </w:p>
-    <w:p>
-      <w:pPr>
-        <w:numPr>
-          <w:ilvl w:val="1"/>
-          <w:numId w:val="14"/>
-        </w:numPr>
-        <w:tabs>
-          <w:tab w:val="left" w:pos="1440"/>
-        </w:tabs>
-        <w:ind w:left="1440" w:hanging="360"/>
-        <w:rPr>
-          <w:rFonts w:ascii="Arial" w:eastAsia="Arial" w:hAnsi="Arial" w:cs="Arial"/>
-          <w:color w:val="212529"/>
-        </w:rPr>
-      </w:pPr>
-      <w:r>
-        <w:rPr>
-          <w:rFonts w:ascii="Arial" w:eastAsia="Arial" w:hAnsi="Arial" w:cs="Arial"/>
-          <w:color w:val="212529"/>
-        </w:rPr>
-        <w:t>(No IAM)</w:t>
-      </w:r>
-    </w:p>
-    <w:p>
-      <w:pPr>
-        <w:spacing w:line="47" w:lineRule="exact"/>
-        <w:rPr>
-          <w:rFonts w:ascii="Arial" w:eastAsia="Arial" w:hAnsi="Arial" w:cs="Arial"/>
-          <w:color w:val="212529"/>
-        </w:rPr>
-      </w:pPr>
-    </w:p>
-    <w:p>
-      <w:pPr>
-        <w:numPr>
-          <w:ilvl w:val="0"/>
-          <w:numId w:val="14"/>
-        </w:numPr>
-        <w:tabs>
-          <w:tab w:val="left" w:pos="720"/>
-        </w:tabs>
-        <w:ind w:left="720" w:hanging="360"/>
-        <w:rPr>
-          <w:rFonts w:ascii="Arial" w:eastAsia="Arial" w:hAnsi="Arial" w:cs="Arial"/>
-          <w:color w:val="212529"/>
-        </w:rPr>
-      </w:pPr>
-      <w:r>
-        <w:rPr>
-          <w:rFonts w:ascii="Arial" w:eastAsia="Arial" w:hAnsi="Arial" w:cs="Arial"/>
-          <w:color w:val="212529"/>
-        </w:rPr>
-        <w:t>Chart Types:</w:t>
-      </w:r>
-    </w:p>
-    <w:p>
-      <w:pPr>
-        <w:spacing w:line="47" w:lineRule="exact"/>
-        <w:rPr>
-          <w:rFonts w:ascii="Arial" w:eastAsia="Arial" w:hAnsi="Arial" w:cs="Arial"/>
-          <w:color w:val="212529"/>
-        </w:rPr>
-      </w:pPr>
-    </w:p>
-    <w:p>
-      <w:pPr>
-        <w:numPr>
-          <w:ilvl w:val="1"/>
-          <w:numId w:val="14"/>
-        </w:numPr>
-        <w:tabs>
-          <w:tab w:val="left" w:pos="1440"/>
-        </w:tabs>
-        <w:ind w:left="1440" w:hanging="360"/>
-        <w:rPr>
-          <w:rFonts w:ascii="Arial" w:eastAsia="Arial" w:hAnsi="Arial" w:cs="Arial"/>
-          <w:color w:val="212529"/>
-        </w:rPr>
-      </w:pPr>
-      <w:r>
-        <w:rPr>
-          <w:rFonts w:ascii="Arial" w:eastAsia="Arial" w:hAnsi="Arial" w:cs="Arial"/>
-          <w:color w:val="212529"/>
-        </w:rPr>
-        <w:t>Combo chart: clustered bar / stacked bar chart (line and column)</w:t>
-      </w:r>
-    </w:p>
-    <w:p>
-      <w:pPr>
-        <w:spacing w:line="47" w:lineRule="exact"/>
-        <w:rPr>
-          <w:rFonts w:ascii="Arial" w:eastAsia="Arial" w:hAnsi="Arial" w:cs="Arial"/>
-          <w:color w:val="212529"/>
-        </w:rPr>
-      </w:pPr>
-    </w:p>
-    <w:p>
-      <w:pPr>
-        <w:numPr>
-          <w:ilvl w:val="1"/>
-          <w:numId w:val="14"/>
-        </w:numPr>
-        <w:tabs>
-          <w:tab w:val="left" w:pos="1440"/>
-        </w:tabs>
-        <w:ind w:left="1440" w:hanging="360"/>
-        <w:rPr>
-          <w:rFonts w:ascii="Arial" w:eastAsia="Arial" w:hAnsi="Arial" w:cs="Arial"/>
-          <w:color w:val="212529"/>
-        </w:rPr>
-      </w:pPr>
-      <w:r>
-        <w:rPr>
-          <w:rFonts w:ascii="Arial" w:eastAsia="Arial" w:hAnsi="Arial" w:cs="Arial"/>
-          <w:color w:val="212529"/>
-        </w:rPr>
-        <w:t>Tree maps: rectangular box chart</w:t>
-      </w:r>
-      <w:r>
-        <w:rPr>
-          <w:rFonts w:ascii="Arial" w:eastAsia="Arial" w:hAnsi="Arial" w:cs="Arial"/>
-          <w:color w:val="212529"/>
-        </w:rPr>
-        <w:t xml:space="preserve"> 1 dimension and its size (measure)</w:t>
-      </w:r>
-    </w:p>
-    <w:p>
-      <w:pPr>
-        <w:pStyle w:val="ListParagraph"/>
-        <w:rPr>
-          <w:rFonts w:ascii="Arial" w:eastAsia="Arial" w:hAnsi="Arial" w:cs="Arial"/>
-          <w:color w:val="212529"/>
-        </w:rPr>
-      </w:pPr>
-    </w:p>
-    <w:p>
-      <w:pPr>
-        <w:numPr>
-          <w:ilvl w:val="1"/>
-          <w:numId w:val="14"/>
-        </w:numPr>
-        <w:tabs>
-          <w:tab w:val="left" w:pos="1440"/>
-        </w:tabs>
-        <w:ind w:left="1440" w:hanging="360"/>
-        <w:rPr>
-          <w:rFonts w:ascii="Arial" w:eastAsia="Arial" w:hAnsi="Arial" w:cs="Arial"/>
-          <w:color w:val="212529"/>
-        </w:rPr>
-      </w:pPr>
-      <w:r>
-        <w:rPr>
-          <w:rFonts w:ascii="Arial" w:eastAsia="Arial" w:hAnsi="Arial" w:cs="Arial"/>
-          <w:color w:val="212529"/>
-        </w:rPr>
-        <w:t xml:space="preserve">Heat maps: Measure intersection between 2 dimensions </w:t>
-      </w:r>
-    </w:p>
-    <w:p>
-      <w:pPr>
-        <w:pStyle w:val="ListParagraph"/>
-        <w:rPr>
-          <w:rFonts w:ascii="Arial" w:eastAsia="Arial" w:hAnsi="Arial" w:cs="Arial"/>
-          <w:color w:val="212529"/>
-        </w:rPr>
-      </w:pPr>
-    </w:p>
-    <w:p>
-      <w:pPr>
-        <w:numPr>
-          <w:ilvl w:val="1"/>
-          <w:numId w:val="14"/>
-        </w:numPr>
-        <w:tabs>
-          <w:tab w:val="left" w:pos="1440"/>
-        </w:tabs>
-        <w:ind w:left="1440" w:hanging="360"/>
-        <w:rPr>
-          <w:rFonts w:ascii="Arial" w:eastAsia="Arial" w:hAnsi="Arial" w:cs="Arial"/>
-          <w:color w:val="212529"/>
-        </w:rPr>
-      </w:pPr>
-      <w:r>
-        <w:rPr>
-          <w:rFonts w:ascii="Arial" w:eastAsia="Arial" w:hAnsi="Arial" w:cs="Arial"/>
-          <w:color w:val="212529"/>
-        </w:rPr>
-        <w:t xml:space="preserve">Line Chart: Measure over time </w:t>
-      </w:r>
-    </w:p>
-    <w:p>
-      <w:pPr>
-        <w:spacing w:line="200" w:lineRule="exact"/>
-        <w:rPr>
-          <w:sz w:val="20"/>
-          <w:szCs w:val="20"/>
-        </w:rPr>
-      </w:pPr>
-    </w:p>
-    <w:p>
-      <w:pPr>
-        <w:spacing w:line="200" w:lineRule="exact"/>
-        <w:rPr>
-          <w:sz w:val="20"/>
-          <w:szCs w:val="20"/>
-        </w:rPr>
-      </w:pPr>
-    </w:p>
-    <w:p>
-      <w:pPr>
-        <w:spacing w:line="338" w:lineRule="exact"/>
-        <w:rPr>
-          <w:sz w:val="20"/>
-          <w:szCs w:val="20"/>
-        </w:rPr>
-      </w:pPr>
-    </w:p>
-    <w:p>
-      <w:pPr>
-        <w:rPr>
-          <w:sz w:val="20"/>
-          <w:szCs w:val="20"/>
-        </w:rPr>
-      </w:pPr>
-      <w:r>
-        <w:rPr>
-          <w:rFonts w:ascii="Arial" w:eastAsia="Arial" w:hAnsi="Arial" w:cs="Arial"/>
-          <w:sz w:val="40"/>
-          <w:szCs w:val="40"/>
-        </w:rPr>
-        <w:t>AWS Glue</w:t>
-      </w:r>
-    </w:p>
-    <w:p>
-      <w:pPr>
-        <w:spacing w:line="214" w:lineRule="exact"/>
-        <w:rPr>
-          <w:sz w:val="20"/>
-          <w:szCs w:val="20"/>
-        </w:rPr>
-      </w:pPr>
-    </w:p>
-    <w:p>
-      <w:pPr>
-        <w:numPr>
-          <w:ilvl w:val="0"/>
-          <w:numId w:val="15"/>
-        </w:numPr>
-        <w:tabs>
-          <w:tab w:val="left" w:pos="720"/>
-        </w:tabs>
-        <w:spacing w:line="284" w:lineRule="auto"/>
-        <w:ind w:left="720" w:right="100" w:hanging="360"/>
-        <w:rPr>
-          <w:rFonts w:ascii="Arial" w:eastAsia="Arial" w:hAnsi="Arial" w:cs="Arial"/>
-          <w:color w:val="212529"/>
-        </w:rPr>
-      </w:pPr>
-      <w:r>
-        <w:rPr>
-          <w:rFonts w:ascii="Arial" w:eastAsia="Arial" w:hAnsi="Arial" w:cs="Arial"/>
-          <w:color w:val="212529"/>
-        </w:rPr>
-        <w:t>Glue Data Catalog: crawlers scan data, classify, and extract schema information and store metadata automatically</w:t>
-      </w:r>
-    </w:p>
-    <w:p>
-      <w:pPr>
-        <w:spacing w:line="1" w:lineRule="exact"/>
-        <w:rPr>
-          <w:rFonts w:ascii="Arial" w:eastAsia="Arial" w:hAnsi="Arial" w:cs="Arial"/>
-          <w:color w:val="212529"/>
-        </w:rPr>
-      </w:pPr>
-    </w:p>
-    <w:p>
-      <w:pPr>
-        <w:numPr>
-          <w:ilvl w:val="0"/>
-          <w:numId w:val="15"/>
-        </w:numPr>
-        <w:tabs>
-          <w:tab w:val="left" w:pos="720"/>
-        </w:tabs>
-        <w:spacing w:line="284" w:lineRule="auto"/>
-        <w:ind w:left="720" w:right="560" w:hanging="360"/>
-        <w:rPr>
-          <w:rFonts w:ascii="Arial" w:eastAsia="Arial" w:hAnsi="Arial" w:cs="Arial"/>
-          <w:color w:val="212529"/>
-        </w:rPr>
-      </w:pPr>
-      <w:r>
-        <w:rPr>
-          <w:rFonts w:ascii="Arial" w:eastAsia="Arial" w:hAnsi="Arial" w:cs="Arial"/>
-          <w:color w:val="212529"/>
-        </w:rPr>
-        <w:t>Glue auto generates Scala or PySpark scripts with Glue extensions that use and modify ETL operations via Glue ETL operations</w:t>
-      </w:r>
-    </w:p>
-    <w:p>
-      <w:pPr>
-        <w:spacing w:line="1" w:lineRule="exact"/>
-        <w:rPr>
-          <w:rFonts w:ascii="Arial" w:eastAsia="Arial" w:hAnsi="Arial" w:cs="Arial"/>
-          <w:color w:val="212529"/>
-        </w:rPr>
-      </w:pPr>
-    </w:p>
-    <w:p>
-      <w:pPr>
-        <w:numPr>
-          <w:ilvl w:val="0"/>
-          <w:numId w:val="15"/>
-        </w:numPr>
-        <w:tabs>
-          <w:tab w:val="left" w:pos="720"/>
-        </w:tabs>
-        <w:spacing w:line="299" w:lineRule="auto"/>
-        <w:ind w:left="720" w:right="300" w:hanging="360"/>
-        <w:rPr>
-          <w:rFonts w:ascii="Arial" w:eastAsia="Arial" w:hAnsi="Arial" w:cs="Arial"/>
-          <w:b/>
-          <w:bCs/>
-          <w:color w:val="212529"/>
-        </w:rPr>
-      </w:pPr>
-      <w:r>
-        <w:rPr>
-          <w:rFonts w:ascii="Arial" w:eastAsia="Arial" w:hAnsi="Arial" w:cs="Arial"/>
-          <w:b/>
-          <w:bCs/>
-          <w:color w:val="212529"/>
-        </w:rPr>
-        <w:t xml:space="preserve">When crawler detects multiple directories and finds a schema that’s similar, crawler may treat them as partitions instead of separate tables. Add each </w:t>
-      </w:r>
-      <w:r>
-        <w:rPr>
-          <w:rFonts w:ascii="Arial" w:eastAsia="Arial" w:hAnsi="Arial" w:cs="Arial"/>
-          <w:b/>
-          <w:bCs/>
-          <w:color w:val="212529"/>
-        </w:rPr>
-        <w:lastRenderedPageBreak/>
-        <w:t>table’s root directory as a data store for the crawler to help it discover individual tables.</w:t>
-      </w:r>
-    </w:p>
-    <w:p>
-      <w:pPr>
         <w:sectPr>
           <w:pgSz w:w="12240" w:h="15840"/>
           <w:pgMar w:top="1414" w:right="1440" w:bottom="231" w:left="1440" w:header="0" w:footer="0" w:gutter="0"/>
@@ -9109,6 +9175,25 @@
           </w:cols>
         </w:sectPr>
       </w:pPr>
+      <w:r>
+        <w:rPr>
+          <w:rFonts w:ascii="Arial" w:eastAsia="Arial" w:hAnsi="Arial" w:cs="Arial"/>
+          <w:b/>
+          <w:bCs/>
+          <w:color w:val="212529"/>
+        </w:rPr>
+        <w:lastRenderedPageBreak/>
+        <w:t>When crawler detects multiple directories and finds a schema that’s similar, crawler may treat them as partitions instead of separate tables. Add each table’s root directory as a data store for the crawler to help it discover individual tabl</w:t>
+      </w:r>
+      <w:r>
+        <w:rPr>
+          <w:rFonts w:ascii="Arial" w:eastAsia="Arial" w:hAnsi="Arial" w:cs="Arial"/>
+          <w:b/>
+          <w:bCs/>
+          <w:color w:val="212529"/>
+        </w:rPr>
+        <w:t>e</w:t>
+      </w:r>
     </w:p>
     <w:p>
       <w:pPr>
@@ -9134,8 +9219,8 @@
           <w:szCs w:val="20"/>
         </w:rPr>
       </w:pPr>
-      <w:bookmarkStart w:id="10" w:name="page10"/>
-      <w:bookmarkEnd w:id="10"/>
+      <w:bookmarkStart w:id="9" w:name="page10"/>
+      <w:bookmarkEnd w:id="9"/>
       <w:r>
         <w:rPr>
           <w:rFonts w:ascii="Arial" w:eastAsia="Arial" w:hAnsi="Arial" w:cs="Arial"/>
@@ -9941,8 +10026,8 @@
           <w:color w:val="212529"/>
         </w:rPr>
       </w:pPr>
-      <w:bookmarkStart w:id="11" w:name="page11"/>
-      <w:bookmarkEnd w:id="11"/>
+      <w:bookmarkStart w:id="10" w:name="page11"/>
+      <w:bookmarkEnd w:id="10"/>
       <w:r>
         <w:rPr>
           <w:rFonts w:ascii="Arial" w:eastAsia="Arial" w:hAnsi="Arial" w:cs="Arial"/>
@@ -10710,6 +10795,13 @@
         </w:rPr>
         <w:t>DS3: for large storage (HDD)</w:t>
       </w:r>
+      <w:r>
+        <w:rPr>
+          <w:rFonts w:ascii="Arial" w:eastAsia="Arial" w:hAnsi="Arial" w:cs="Arial"/>
+          <w:color w:val="212529"/>
+        </w:rPr>
+        <w:t xml:space="preserve"> 8xdc vs dc - </w:t>
+      </w:r>
     </w:p>
     <w:p>
       <w:pPr>
@@ -10741,6 +10833,13 @@
           <w:color w:val="212529"/>
         </w:rPr>
         <w:t>DC2: for compute (SSD)</w:t>
+      </w:r>
+      <w:r>
+        <w:rPr>
+          <w:rFonts w:ascii="Arial" w:eastAsia="Arial" w:hAnsi="Arial" w:cs="Arial"/>
+          <w:color w:val="212529"/>
+        </w:rPr>
+        <w:t xml:space="preserve"> – 8dc vs dc - </w:t>
       </w:r>
     </w:p>
     <w:p>
@@ -11115,8 +11214,8 @@
           <w:color w:val="212529"/>
         </w:rPr>
       </w:pPr>
-      <w:bookmarkStart w:id="12" w:name="page12"/>
-      <w:bookmarkEnd w:id="12"/>
+      <w:bookmarkStart w:id="11" w:name="page12"/>
+      <w:bookmarkEnd w:id="11"/>
       <w:r>
         <w:rPr>
           <w:rFonts w:ascii="Arial" w:eastAsia="Arial" w:hAnsi="Arial" w:cs="Arial"/>
@@ -11301,130 +11400,26 @@
     <w:p>
       <w:pPr>
         <w:numPr>
-          <w:ilvl w:val="0"/>
-          <w:numId w:val="20"/>
-        </w:numPr>
-        <w:tabs>
-          <w:tab w:val="left" w:pos="720"/>
-        </w:tabs>
-        <w:ind w:left="720" w:hanging="360"/>
-        <w:rPr>
-          <w:rFonts w:ascii="Arial" w:eastAsia="Arial" w:hAnsi="Arial" w:cs="Arial"/>
-          <w:color w:val="212529"/>
-        </w:rPr>
-      </w:pPr>
-      <w:r>
-        <w:rPr>
-          <w:rFonts w:ascii="Arial" w:eastAsia="Arial" w:hAnsi="Arial" w:cs="Arial"/>
-          <w:color w:val="212529"/>
-        </w:rPr>
-        <w:t>Extract data via UNLOAD</w:t>
-      </w:r>
-    </w:p>
-    <w:p>
-      <w:pPr>
-        <w:spacing w:line="47" w:lineRule="exact"/>
-        <w:rPr>
-          <w:rFonts w:ascii="Arial" w:eastAsia="Arial" w:hAnsi="Arial" w:cs="Arial"/>
-          <w:color w:val="212529"/>
-        </w:rPr>
-      </w:pPr>
-    </w:p>
-    <w:p>
-      <w:pPr>
-        <w:numPr>
-          <w:ilvl w:val="0"/>
-          <w:numId w:val="20"/>
-        </w:numPr>
-        <w:tabs>
-          <w:tab w:val="left" w:pos="720"/>
-        </w:tabs>
-        <w:ind w:left="720" w:hanging="360"/>
-        <w:rPr>
-          <w:rFonts w:ascii="Arial" w:eastAsia="Arial" w:hAnsi="Arial" w:cs="Arial"/>
-          <w:color w:val="212529"/>
-        </w:rPr>
-      </w:pPr>
-      <w:r>
-        <w:rPr>
-          <w:rFonts w:ascii="Arial" w:eastAsia="Arial" w:hAnsi="Arial" w:cs="Arial"/>
-          <w:color w:val="212529"/>
-        </w:rPr>
-        <w:t>For cross-table data copying, use insert or create table</w:t>
-      </w:r>
-    </w:p>
-    <w:p>
-      <w:pPr>
-        <w:spacing w:line="47" w:lineRule="exact"/>
-        <w:rPr>
-          <w:rFonts w:ascii="Arial" w:eastAsia="Arial" w:hAnsi="Arial" w:cs="Arial"/>
-          <w:color w:val="212529"/>
-        </w:rPr>
-      </w:pPr>
-    </w:p>
-    <w:p>
-      <w:pPr>
-        <w:numPr>
-          <w:ilvl w:val="0"/>
-          <w:numId w:val="20"/>
-        </w:numPr>
-        <w:tabs>
-          <w:tab w:val="left" w:pos="720"/>
-        </w:tabs>
-        <w:ind w:left="720" w:hanging="360"/>
-        <w:rPr>
-          <w:rFonts w:ascii="Arial" w:eastAsia="Arial" w:hAnsi="Arial" w:cs="Arial"/>
-          <w:color w:val="212529"/>
-        </w:rPr>
-      </w:pPr>
-      <w:r>
-        <w:rPr>
-          <w:rFonts w:ascii="Arial" w:eastAsia="Arial" w:hAnsi="Arial" w:cs="Arial"/>
-          <w:color w:val="212529"/>
-        </w:rPr>
-        <w:t>Best Practices:</w:t>
-      </w:r>
-    </w:p>
-    <w:p>
-      <w:pPr>
-        <w:spacing w:line="47" w:lineRule="exact"/>
-        <w:rPr>
-          <w:rFonts w:ascii="Arial" w:eastAsia="Arial" w:hAnsi="Arial" w:cs="Arial"/>
-          <w:color w:val="212529"/>
-        </w:rPr>
-      </w:pPr>
-    </w:p>
-    <w:p>
-      <w:pPr>
-        <w:numPr>
           <w:ilvl w:val="1"/>
           <w:numId w:val="20"/>
         </w:numPr>
         <w:tabs>
           <w:tab w:val="left" w:pos="1440"/>
         </w:tabs>
-        <w:ind w:left="1440" w:hanging="360"/>
-        <w:rPr>
-          <w:rFonts w:ascii="Arial" w:eastAsia="Arial" w:hAnsi="Arial" w:cs="Arial"/>
-          <w:color w:val="212529"/>
-        </w:rPr>
-      </w:pPr>
-      <w:r>
-        <w:rPr>
-          <w:rFonts w:ascii="Arial" w:eastAsia="Arial" w:hAnsi="Arial" w:cs="Arial"/>
-          <w:color w:val="212529"/>
-        </w:rPr>
-        <w:t>Number of files should be a multiple of the number of slices in your cluster</w:t>
-      </w:r>
-    </w:p>
-    <w:p>
-      <w:pPr>
-        <w:spacing w:line="47" w:lineRule="exact"/>
-        <w:rPr>
-          <w:rFonts w:ascii="Arial" w:eastAsia="Arial" w:hAnsi="Arial" w:cs="Arial"/>
-          <w:color w:val="212529"/>
-        </w:rPr>
-      </w:pPr>
+        <w:spacing w:line="284" w:lineRule="auto"/>
+        <w:ind w:left="1440" w:right="120" w:hanging="360"/>
+        <w:rPr>
+          <w:rFonts w:ascii="Arial" w:eastAsia="Arial" w:hAnsi="Arial" w:cs="Arial"/>
+          <w:color w:val="212529"/>
+        </w:rPr>
+      </w:pPr>
+      <w:r>
+        <w:rPr>
+          <w:rFonts w:ascii="Arial" w:eastAsia="Arial" w:hAnsi="Arial" w:cs="Arial"/>
+          <w:color w:val="212529"/>
+        </w:rPr>
+        <w:t>Extract data via UNLOAD</w:t>
+      </w:r>
     </w:p>
     <w:p>
       <w:pPr>
@@ -11435,28 +11430,40 @@
         <w:tabs>
           <w:tab w:val="left" w:pos="1440"/>
         </w:tabs>
-        <w:ind w:left="1440" w:hanging="360"/>
-        <w:rPr>
-          <w:rFonts w:ascii="Arial" w:eastAsia="Arial" w:hAnsi="Arial" w:cs="Arial"/>
-          <w:color w:val="212529"/>
-        </w:rPr>
-      </w:pPr>
-      <w:r>
-        <w:rPr>
-          <w:rFonts w:ascii="Arial" w:eastAsia="Arial" w:hAnsi="Arial" w:cs="Arial"/>
-          <w:color w:val="212529"/>
-        </w:rPr>
-        <w:t>Optimal size of files should be between 1-125MB</w:t>
-      </w:r>
-    </w:p>
-    <w:p>
-      <w:pPr>
-        <w:spacing w:line="47" w:lineRule="exact"/>
-        <w:rPr>
-          <w:rFonts w:ascii="Arial" w:eastAsia="Arial" w:hAnsi="Arial" w:cs="Arial"/>
-          <w:color w:val="212529"/>
-        </w:rPr>
-      </w:pPr>
+        <w:spacing w:line="284" w:lineRule="auto"/>
+        <w:ind w:left="1440" w:right="120" w:hanging="360"/>
+        <w:rPr>
+          <w:rFonts w:ascii="Arial" w:eastAsia="Arial" w:hAnsi="Arial" w:cs="Arial"/>
+          <w:color w:val="212529"/>
+        </w:rPr>
+      </w:pPr>
+      <w:r>
+        <w:rPr>
+          <w:rFonts w:ascii="Arial" w:eastAsia="Arial" w:hAnsi="Arial" w:cs="Arial"/>
+          <w:color w:val="212529"/>
+        </w:rPr>
+        <w:t>For cross-table data copying, use insert or create table</w:t>
+      </w:r>
+    </w:p>
+    <w:p>
+      <w:pPr>
+        <w:tabs>
+          <w:tab w:val="left" w:pos="1440"/>
+        </w:tabs>
+        <w:spacing w:line="284" w:lineRule="auto"/>
+        <w:ind w:left="1080" w:right="120"/>
+        <w:rPr>
+          <w:rFonts w:ascii="Arial" w:eastAsia="Arial" w:hAnsi="Arial" w:cs="Arial"/>
+          <w:color w:val="212529"/>
+        </w:rPr>
+      </w:pPr>
+      <w:r>
+        <w:rPr>
+          <w:rFonts w:ascii="Arial" w:eastAsia="Arial" w:hAnsi="Arial" w:cs="Arial"/>
+          <w:color w:val="212529"/>
+        </w:rPr>
+        <w:t>Best Practices:</w:t>
+      </w:r>
     </w:p>
     <w:p>
       <w:pPr>
@@ -11468,28 +11475,19 @@
           <w:tab w:val="left" w:pos="1440"/>
         </w:tabs>
         <w:spacing w:line="284" w:lineRule="auto"/>
-        <w:ind w:left="1440" w:right="40" w:hanging="360"/>
-        <w:rPr>
-          <w:rFonts w:ascii="Arial" w:eastAsia="Arial" w:hAnsi="Arial" w:cs="Arial"/>
-          <w:color w:val="212529"/>
-        </w:rPr>
-      </w:pPr>
-      <w:r>
-        <w:rPr>
-          <w:rFonts w:ascii="Arial" w:eastAsia="Arial" w:hAnsi="Arial" w:cs="Arial"/>
-          <w:color w:val="212529"/>
-        </w:rPr>
-        <w:t>For time series data, use UNION ALL to hide the fact that the data is stored in different tables</w:t>
-      </w:r>
-    </w:p>
-    <w:p>
-      <w:pPr>
-        <w:spacing w:line="1" w:lineRule="exact"/>
-        <w:rPr>
-          <w:rFonts w:ascii="Arial" w:eastAsia="Arial" w:hAnsi="Arial" w:cs="Arial"/>
-          <w:color w:val="212529"/>
-        </w:rPr>
-      </w:pPr>
+        <w:ind w:left="1440" w:right="120" w:hanging="360"/>
+        <w:rPr>
+          <w:rFonts w:ascii="Arial" w:eastAsia="Arial" w:hAnsi="Arial" w:cs="Arial"/>
+          <w:color w:val="212529"/>
+        </w:rPr>
+      </w:pPr>
+      <w:r>
+        <w:rPr>
+          <w:rFonts w:ascii="Arial" w:eastAsia="Arial" w:hAnsi="Arial" w:cs="Arial"/>
+          <w:color w:val="212529"/>
+        </w:rPr>
+        <w:t>Number of files should be a multiple of the number of slices in your cluster</w:t>
+      </w:r>
     </w:p>
     <w:p>
       <w:pPr>
@@ -11500,28 +11498,20 @@
         <w:tabs>
           <w:tab w:val="left" w:pos="1440"/>
         </w:tabs>
-        <w:ind w:left="1440" w:hanging="360"/>
-        <w:rPr>
-          <w:rFonts w:ascii="Arial" w:eastAsia="Arial" w:hAnsi="Arial" w:cs="Arial"/>
-          <w:color w:val="212529"/>
-        </w:rPr>
-      </w:pPr>
-      <w:r>
-        <w:rPr>
-          <w:rFonts w:ascii="Arial" w:eastAsia="Arial" w:hAnsi="Arial" w:cs="Arial"/>
-          <w:color w:val="212529"/>
-        </w:rPr>
-        <w:t>Use DROP TABLE instead of DELETE and VACUUM to reclaim space</w:t>
-      </w:r>
-    </w:p>
-    <w:p>
-      <w:pPr>
-        <w:spacing w:line="47" w:lineRule="exact"/>
-        <w:rPr>
-          <w:rFonts w:ascii="Arial" w:eastAsia="Arial" w:hAnsi="Arial" w:cs="Arial"/>
-          <w:color w:val="212529"/>
-        </w:rPr>
-      </w:pPr>
+        <w:spacing w:line="284" w:lineRule="auto"/>
+        <w:ind w:left="1440" w:right="120" w:hanging="360"/>
+        <w:rPr>
+          <w:rFonts w:ascii="Arial" w:eastAsia="Arial" w:hAnsi="Arial" w:cs="Arial"/>
+          <w:color w:val="212529"/>
+        </w:rPr>
+      </w:pPr>
+      <w:r>
+        <w:rPr>
+          <w:rFonts w:ascii="Arial" w:eastAsia="Arial" w:hAnsi="Arial" w:cs="Arial"/>
+          <w:color w:val="212529"/>
+        </w:rPr>
+        <w:t>Optimal size of files should be between 1-125MB</w:t>
+      </w:r>
     </w:p>
     <w:p>
       <w:pPr>
@@ -11532,8 +11522,56 @@
         <w:tabs>
           <w:tab w:val="left" w:pos="1440"/>
         </w:tabs>
-        <w:spacing w:line="328" w:lineRule="auto"/>
-        <w:ind w:left="1440" w:right="800" w:hanging="360"/>
+        <w:spacing w:line="284" w:lineRule="auto"/>
+        <w:ind w:left="1440" w:right="120" w:hanging="360"/>
+        <w:rPr>
+          <w:rFonts w:ascii="Arial" w:eastAsia="Arial" w:hAnsi="Arial" w:cs="Arial"/>
+          <w:color w:val="212529"/>
+        </w:rPr>
+      </w:pPr>
+      <w:r>
+        <w:rPr>
+          <w:rFonts w:ascii="Arial" w:eastAsia="Arial" w:hAnsi="Arial" w:cs="Arial"/>
+          <w:color w:val="212529"/>
+        </w:rPr>
+        <w:t>For time series data, use UNION ALL to hide the fact that the data is stored in different tables</w:t>
+      </w:r>
+    </w:p>
+    <w:p>
+      <w:pPr>
+        <w:numPr>
+          <w:ilvl w:val="1"/>
+          <w:numId w:val="20"/>
+        </w:numPr>
+        <w:tabs>
+          <w:tab w:val="left" w:pos="1440"/>
+        </w:tabs>
+        <w:spacing w:line="284" w:lineRule="auto"/>
+        <w:ind w:left="1440" w:right="120" w:hanging="360"/>
+        <w:rPr>
+          <w:rFonts w:ascii="Arial" w:eastAsia="Arial" w:hAnsi="Arial" w:cs="Arial"/>
+          <w:color w:val="212529"/>
+        </w:rPr>
+      </w:pPr>
+      <w:r>
+        <w:rPr>
+          <w:rFonts w:ascii="Arial" w:eastAsia="Arial" w:hAnsi="Arial" w:cs="Arial"/>
+          <w:color w:val="212529"/>
+        </w:rPr>
+        <w:t>Use DROP TABLE instead of DELETE and VACUUM to reclaim space</w:t>
+      </w:r>
+    </w:p>
+    <w:p>
+      <w:pPr>
+        <w:numPr>
+          <w:ilvl w:val="1"/>
+          <w:numId w:val="20"/>
+        </w:numPr>
+        <w:tabs>
+          <w:tab w:val="left" w:pos="1440"/>
+        </w:tabs>
+        <w:spacing w:line="284" w:lineRule="auto"/>
+        <w:ind w:left="1440" w:right="120" w:hanging="360"/>
         <w:rPr>
           <w:rFonts w:ascii="Arial" w:eastAsia="Arial" w:hAnsi="Arial" w:cs="Arial"/>
           <w:color w:val="212529"/>
@@ -12124,21 +12162,7 @@
           <w:rFonts w:ascii="Arial" w:eastAsia="Arial" w:hAnsi="Arial" w:cs="Arial"/>
           <w:color w:val="212529"/>
         </w:rPr>
-        <w:t>S3-SSE – with AWS Managed Key (SSE-</w:t>
-      </w:r>
-      <w:r>
-        <w:rPr>
-          <w:rFonts w:ascii="Arial" w:eastAsia="Arial" w:hAnsi="Arial" w:cs="Arial"/>
-          <w:color w:val="212529"/>
-        </w:rPr>
-        <w:t>KMS</w:t>
-      </w:r>
-      <w:r>
-        <w:rPr>
-          <w:rFonts w:ascii="Arial" w:eastAsia="Arial" w:hAnsi="Arial" w:cs="Arial"/>
-          <w:color w:val="212529"/>
-        </w:rPr>
-        <w:t>)</w:t>
+        <w:t>S3-SSE – with AWS Managed Key (SSE-KMS)</w:t>
       </w:r>
     </w:p>
     <w:p>
@@ -12163,6 +12187,37 @@
         <w:rPr>
           <w:rFonts w:ascii="Arial" w:eastAsia="Arial" w:hAnsi="Arial" w:cs="Arial"/>
           <w:color w:val="212529"/>
+        </w:rPr>
+      </w:pPr>
+      <w:r>
+        <w:rPr>
+          <w:rFonts w:ascii="Arial" w:eastAsia="Arial" w:hAnsi="Arial" w:cs="Arial"/>
+          <w:color w:val="212529"/>
+        </w:rPr>
+        <w:t>Client Side (CSE) keys managed by AWS KMS (CSE-KMS)</w:t>
+      </w:r>
+    </w:p>
+    <w:p>
+      <w:pPr>
+        <w:tabs>
+          <w:tab w:val="left" w:pos="1440"/>
+        </w:tabs>
+        <w:rPr>
+          <w:rFonts w:ascii="Arial" w:eastAsia="Arial" w:hAnsi="Arial" w:cs="Arial"/>
+          <w:color w:val="212529"/>
+          <w:highlight w:val="yellow"/>
+        </w:rPr>
+      </w:pPr>
+    </w:p>
+    <w:p>
+      <w:pPr>
+        <w:tabs>
+          <w:tab w:val="left" w:pos="1440"/>
+        </w:tabs>
+        <w:rPr>
+          <w:rFonts w:ascii="Arial" w:eastAsia="Arial" w:hAnsi="Arial" w:cs="Arial"/>
+          <w:color w:val="212529"/>
+          <w:highlight w:val="yellow"/>
         </w:rPr>
         <w:sectPr>
           <w:type w:val="continuous"/>
@@ -12173,23 +12228,16 @@
           </w:cols>
         </w:sectPr>
       </w:pPr>
-      <w:r>
-        <w:rPr>
-          <w:rFonts w:ascii="Arial" w:eastAsia="Arial" w:hAnsi="Arial" w:cs="Arial"/>
-          <w:color w:val="212529"/>
-        </w:rPr>
-        <w:t>Client Side (CSE) keys managed by AWS KMS (CSE-KMS)</w:t>
-      </w:r>
-    </w:p>
-    <w:p>
-      <w:pPr>
-        <w:rPr>
-          <w:sz w:val="20"/>
-          <w:szCs w:val="20"/>
-        </w:rPr>
-      </w:pPr>
-      <w:bookmarkStart w:id="13" w:name="page13"/>
-      <w:bookmarkEnd w:id="13"/>
+    </w:p>
+    <w:p>
+      <w:pPr>
+        <w:rPr>
+          <w:sz w:val="20"/>
+          <w:szCs w:val="20"/>
+        </w:rPr>
+      </w:pPr>
+      <w:bookmarkStart w:id="12" w:name="page13"/>
+      <w:bookmarkEnd w:id="12"/>
       <w:r>
         <w:rPr>
           <w:rFonts w:ascii="Arial" w:eastAsia="Arial" w:hAnsi="Arial" w:cs="Arial"/>
@@ -12471,20 +12519,83 @@
         <w:t xml:space="preserve"> use Spark</w:t>
       </w:r>
     </w:p>
-    <w:p/>
-    <w:p/>
-    <w:p>
-      <w:pPr>
-        <w:sectPr>
-          <w:pgSz w:w="12240" w:h="15840"/>
-          <w:pgMar w:top="1440" w:right="1440" w:bottom="231" w:left="1440" w:header="0" w:footer="0" w:gutter="0"/>
-          <w:cols w:space="720" w:equalWidth="0">
-            <w:col w:w="9360"/>
-          </w:cols>
-        </w:sectPr>
-      </w:pPr>
-      <w:r>
-        <w:t xml:space="preserve">I need to add under the curve for Regression and Logistics </w:t>
+    <w:p>
+      <w:pPr>
+        <w:numPr>
+          <w:ilvl w:val="0"/>
+          <w:numId w:val="23"/>
+        </w:numPr>
+        <w:tabs>
+          <w:tab w:val="left" w:pos="720"/>
+        </w:tabs>
+        <w:spacing w:line="253" w:lineRule="exact"/>
+        <w:ind w:left="720" w:hanging="360"/>
+        <w:rPr>
+          <w:rFonts w:ascii="Arial" w:eastAsia="Arial" w:hAnsi="Arial" w:cs="Arial"/>
+          <w:color w:val="212529"/>
+        </w:rPr>
+      </w:pPr>
+      <w:r>
+        <w:rPr>
+          <w:rFonts w:ascii="Arial" w:eastAsia="Arial" w:hAnsi="Arial" w:cs="Arial"/>
+          <w:color w:val="212529"/>
+        </w:rPr>
+        <w:t xml:space="preserve">Multi-Class used F1 score to predict accuracy; </w:t>
+      </w:r>
+    </w:p>
+    <w:p>
+      <w:pPr>
+        <w:numPr>
+          <w:ilvl w:val="0"/>
+          <w:numId w:val="23"/>
+        </w:numPr>
+        <w:tabs>
+          <w:tab w:val="left" w:pos="720"/>
+        </w:tabs>
+        <w:spacing w:line="253" w:lineRule="exact"/>
+        <w:ind w:left="720" w:hanging="360"/>
+        <w:rPr>
+          <w:rFonts w:ascii="Arial" w:eastAsia="Arial" w:hAnsi="Arial" w:cs="Arial"/>
+          <w:color w:val="212529"/>
+        </w:rPr>
+      </w:pPr>
+      <w:r>
+        <w:rPr>
+          <w:rFonts w:ascii="Arial" w:eastAsia="Arial" w:hAnsi="Arial" w:cs="Arial"/>
+          <w:color w:val="212529"/>
+        </w:rPr>
+        <w:t>Logistic binary used RUC to predict accuracy;</w:t>
+      </w:r>
+    </w:p>
+    <w:p>
+      <w:pPr>
+        <w:numPr>
+          <w:ilvl w:val="0"/>
+          <w:numId w:val="23"/>
+        </w:numPr>
+        <w:tabs>
+          <w:tab w:val="left" w:pos="720"/>
+        </w:tabs>
+        <w:spacing w:line="253" w:lineRule="exact"/>
+        <w:ind w:left="720" w:hanging="360"/>
+        <w:rPr>
+          <w:rFonts w:ascii="Arial" w:eastAsia="Arial" w:hAnsi="Arial" w:cs="Arial"/>
+          <w:color w:val="212529"/>
+        </w:rPr>
+      </w:pPr>
+      <w:r>
+        <w:rPr>
+          <w:rFonts w:ascii="Arial" w:eastAsia="Arial" w:hAnsi="Arial" w:cs="Arial"/>
+          <w:color w:val="212529"/>
+        </w:rPr>
+        <w:t>Regression uses RMSE to predict accuracy;</w:t>
+      </w:r>
+      <w:r>
+        <w:rPr>
+          <w:rFonts w:ascii="Arial" w:eastAsia="Arial" w:hAnsi="Arial" w:cs="Arial"/>
+          <w:color w:val="212529"/>
+        </w:rPr>
+        <w:t xml:space="preserve"> </w:t>
       </w:r>
     </w:p>
     <w:p>
@@ -12516,453 +12627,204 @@
     </w:p>
     <w:p>
       <w:pPr>
-        <w:spacing w:line="200" w:lineRule="exact"/>
-        <w:rPr>
-          <w:sz w:val="20"/>
-          <w:szCs w:val="20"/>
-        </w:rPr>
-      </w:pPr>
-    </w:p>
-    <w:p>
-      <w:pPr>
-        <w:spacing w:line="200" w:lineRule="exact"/>
-        <w:rPr>
-          <w:sz w:val="20"/>
-          <w:szCs w:val="20"/>
-        </w:rPr>
-      </w:pPr>
-    </w:p>
-    <w:p>
-      <w:pPr>
-        <w:spacing w:line="200" w:lineRule="exact"/>
-        <w:rPr>
-          <w:sz w:val="20"/>
-          <w:szCs w:val="20"/>
-        </w:rPr>
-      </w:pPr>
-    </w:p>
-    <w:p>
-      <w:pPr>
-        <w:spacing w:line="200" w:lineRule="exact"/>
-        <w:rPr>
-          <w:sz w:val="20"/>
-          <w:szCs w:val="20"/>
-        </w:rPr>
-      </w:pPr>
-    </w:p>
-    <w:p>
-      <w:pPr>
-        <w:spacing w:line="200" w:lineRule="exact"/>
-        <w:rPr>
-          <w:sz w:val="20"/>
-          <w:szCs w:val="20"/>
-        </w:rPr>
-      </w:pPr>
-    </w:p>
-    <w:p>
-      <w:pPr>
-        <w:spacing w:line="200" w:lineRule="exact"/>
-        <w:rPr>
-          <w:sz w:val="20"/>
-          <w:szCs w:val="20"/>
-        </w:rPr>
-      </w:pPr>
-    </w:p>
-    <w:p>
-      <w:pPr>
-        <w:spacing w:line="200" w:lineRule="exact"/>
-        <w:rPr>
-          <w:sz w:val="20"/>
-          <w:szCs w:val="20"/>
-        </w:rPr>
-      </w:pPr>
-    </w:p>
-    <w:p>
-      <w:pPr>
-        <w:spacing w:line="200" w:lineRule="exact"/>
-        <w:rPr>
-          <w:sz w:val="20"/>
-          <w:szCs w:val="20"/>
-        </w:rPr>
-      </w:pPr>
-    </w:p>
-    <w:p>
-      <w:pPr>
-        <w:spacing w:line="200" w:lineRule="exact"/>
-        <w:rPr>
-          <w:sz w:val="20"/>
-          <w:szCs w:val="20"/>
-        </w:rPr>
-      </w:pPr>
-    </w:p>
-    <w:p>
-      <w:pPr>
-        <w:spacing w:line="200" w:lineRule="exact"/>
-        <w:rPr>
-          <w:sz w:val="20"/>
-          <w:szCs w:val="20"/>
-        </w:rPr>
-      </w:pPr>
-    </w:p>
-    <w:p>
-      <w:pPr>
-        <w:spacing w:line="200" w:lineRule="exact"/>
-        <w:rPr>
-          <w:sz w:val="20"/>
-          <w:szCs w:val="20"/>
-        </w:rPr>
-      </w:pPr>
-    </w:p>
-    <w:p>
-      <w:pPr>
-        <w:spacing w:line="200" w:lineRule="exact"/>
-        <w:rPr>
-          <w:sz w:val="20"/>
-          <w:szCs w:val="20"/>
-        </w:rPr>
-      </w:pPr>
-    </w:p>
-    <w:p>
-      <w:pPr>
-        <w:spacing w:line="200" w:lineRule="exact"/>
-        <w:rPr>
-          <w:sz w:val="20"/>
-          <w:szCs w:val="20"/>
-        </w:rPr>
-      </w:pPr>
-    </w:p>
-    <w:p>
-      <w:pPr>
-        <w:spacing w:line="200" w:lineRule="exact"/>
-        <w:rPr>
-          <w:sz w:val="20"/>
-          <w:szCs w:val="20"/>
-        </w:rPr>
-      </w:pPr>
-    </w:p>
-    <w:p>
-      <w:pPr>
-        <w:spacing w:line="200" w:lineRule="exact"/>
-        <w:rPr>
-          <w:sz w:val="20"/>
-          <w:szCs w:val="20"/>
-        </w:rPr>
-      </w:pPr>
-    </w:p>
-    <w:p>
-      <w:pPr>
-        <w:spacing w:line="200" w:lineRule="exact"/>
-        <w:rPr>
-          <w:sz w:val="20"/>
-          <w:szCs w:val="20"/>
-        </w:rPr>
-      </w:pPr>
-    </w:p>
-    <w:p>
-      <w:pPr>
-        <w:spacing w:line="200" w:lineRule="exact"/>
-        <w:rPr>
-          <w:sz w:val="20"/>
-          <w:szCs w:val="20"/>
-        </w:rPr>
-      </w:pPr>
-    </w:p>
-    <w:p>
-      <w:pPr>
-        <w:spacing w:line="200" w:lineRule="exact"/>
-        <w:rPr>
-          <w:sz w:val="20"/>
-          <w:szCs w:val="20"/>
-        </w:rPr>
-      </w:pPr>
-    </w:p>
-    <w:p>
-      <w:pPr>
-        <w:spacing w:line="200" w:lineRule="exact"/>
-        <w:rPr>
-          <w:sz w:val="20"/>
-          <w:szCs w:val="20"/>
-        </w:rPr>
-      </w:pPr>
-    </w:p>
-    <w:p>
-      <w:pPr>
-        <w:spacing w:line="200" w:lineRule="exact"/>
-        <w:rPr>
-          <w:sz w:val="20"/>
-          <w:szCs w:val="20"/>
-        </w:rPr>
-      </w:pPr>
-    </w:p>
-    <w:p>
-      <w:pPr>
-        <w:spacing w:line="200" w:lineRule="exact"/>
-        <w:rPr>
-          <w:sz w:val="20"/>
-          <w:szCs w:val="20"/>
-        </w:rPr>
-      </w:pPr>
-    </w:p>
-    <w:p>
-      <w:pPr>
-        <w:spacing w:line="200" w:lineRule="exact"/>
-        <w:rPr>
-          <w:sz w:val="20"/>
-          <w:szCs w:val="20"/>
-        </w:rPr>
-      </w:pPr>
-    </w:p>
-    <w:p>
-      <w:pPr>
-        <w:spacing w:line="200" w:lineRule="exact"/>
-        <w:rPr>
-          <w:sz w:val="20"/>
-          <w:szCs w:val="20"/>
-        </w:rPr>
-      </w:pPr>
-    </w:p>
-    <w:p>
-      <w:pPr>
-        <w:spacing w:line="200" w:lineRule="exact"/>
-        <w:rPr>
-          <w:sz w:val="20"/>
-          <w:szCs w:val="20"/>
-        </w:rPr>
-      </w:pPr>
-    </w:p>
-    <w:p>
-      <w:pPr>
-        <w:spacing w:line="200" w:lineRule="exact"/>
-        <w:rPr>
-          <w:sz w:val="20"/>
-          <w:szCs w:val="20"/>
-        </w:rPr>
-      </w:pPr>
-    </w:p>
-    <w:p>
-      <w:pPr>
-        <w:spacing w:line="200" w:lineRule="exact"/>
-        <w:rPr>
-          <w:sz w:val="20"/>
-          <w:szCs w:val="20"/>
-        </w:rPr>
-      </w:pPr>
-    </w:p>
-    <w:p>
-      <w:pPr>
-        <w:spacing w:line="200" w:lineRule="exact"/>
-        <w:rPr>
-          <w:sz w:val="20"/>
-          <w:szCs w:val="20"/>
-        </w:rPr>
-      </w:pPr>
-    </w:p>
-    <w:p>
-      <w:pPr>
-        <w:spacing w:line="200" w:lineRule="exact"/>
-        <w:rPr>
-          <w:sz w:val="20"/>
-          <w:szCs w:val="20"/>
-        </w:rPr>
-      </w:pPr>
-    </w:p>
-    <w:p>
-      <w:pPr>
-        <w:spacing w:line="200" w:lineRule="exact"/>
-        <w:rPr>
-          <w:sz w:val="20"/>
-          <w:szCs w:val="20"/>
-        </w:rPr>
-      </w:pPr>
-    </w:p>
-    <w:p>
-      <w:pPr>
-        <w:spacing w:line="200" w:lineRule="exact"/>
-        <w:rPr>
-          <w:sz w:val="20"/>
-          <w:szCs w:val="20"/>
-        </w:rPr>
-      </w:pPr>
-    </w:p>
-    <w:p>
-      <w:pPr>
-        <w:spacing w:line="200" w:lineRule="exact"/>
-        <w:rPr>
-          <w:sz w:val="20"/>
-          <w:szCs w:val="20"/>
-        </w:rPr>
-      </w:pPr>
-    </w:p>
-    <w:p>
-      <w:pPr>
-        <w:spacing w:line="200" w:lineRule="exact"/>
-        <w:rPr>
-          <w:sz w:val="20"/>
-          <w:szCs w:val="20"/>
-        </w:rPr>
-      </w:pPr>
-    </w:p>
-    <w:p>
-      <w:pPr>
-        <w:spacing w:line="200" w:lineRule="exact"/>
-        <w:rPr>
-          <w:sz w:val="20"/>
-          <w:szCs w:val="20"/>
-        </w:rPr>
-      </w:pPr>
-    </w:p>
-    <w:p>
-      <w:pPr>
-        <w:spacing w:line="200" w:lineRule="exact"/>
-        <w:rPr>
-          <w:sz w:val="20"/>
-          <w:szCs w:val="20"/>
-        </w:rPr>
-      </w:pPr>
-    </w:p>
-    <w:p>
-      <w:pPr>
-        <w:spacing w:line="200" w:lineRule="exact"/>
-        <w:rPr>
-          <w:sz w:val="20"/>
-          <w:szCs w:val="20"/>
-        </w:rPr>
-      </w:pPr>
-    </w:p>
-    <w:p>
-      <w:pPr>
-        <w:spacing w:line="200" w:lineRule="exact"/>
-        <w:rPr>
-          <w:sz w:val="20"/>
-          <w:szCs w:val="20"/>
-        </w:rPr>
-      </w:pPr>
-    </w:p>
-    <w:p>
-      <w:pPr>
-        <w:spacing w:line="200" w:lineRule="exact"/>
-        <w:rPr>
-          <w:sz w:val="20"/>
-          <w:szCs w:val="20"/>
-        </w:rPr>
-      </w:pPr>
-    </w:p>
-    <w:p>
-      <w:pPr>
-        <w:spacing w:line="200" w:lineRule="exact"/>
-        <w:rPr>
-          <w:sz w:val="20"/>
-          <w:szCs w:val="20"/>
-        </w:rPr>
-      </w:pPr>
-    </w:p>
-    <w:p>
-      <w:pPr>
-        <w:spacing w:line="200" w:lineRule="exact"/>
-        <w:rPr>
-          <w:sz w:val="20"/>
-          <w:szCs w:val="20"/>
-        </w:rPr>
-      </w:pPr>
-    </w:p>
-    <w:p>
-      <w:pPr>
-        <w:spacing w:line="200" w:lineRule="exact"/>
-        <w:rPr>
-          <w:sz w:val="20"/>
-          <w:szCs w:val="20"/>
-        </w:rPr>
-      </w:pPr>
-    </w:p>
-    <w:p>
-      <w:pPr>
-        <w:spacing w:line="200" w:lineRule="exact"/>
-        <w:rPr>
-          <w:sz w:val="20"/>
-          <w:szCs w:val="20"/>
-        </w:rPr>
-      </w:pPr>
-    </w:p>
-    <w:p>
-      <w:pPr>
-        <w:spacing w:line="200" w:lineRule="exact"/>
-        <w:rPr>
-          <w:sz w:val="20"/>
-          <w:szCs w:val="20"/>
-        </w:rPr>
-      </w:pPr>
-    </w:p>
-    <w:p>
-      <w:pPr>
-        <w:spacing w:line="200" w:lineRule="exact"/>
-        <w:rPr>
-          <w:sz w:val="20"/>
-          <w:szCs w:val="20"/>
-        </w:rPr>
-      </w:pPr>
-    </w:p>
-    <w:p>
-      <w:pPr>
-        <w:spacing w:line="200" w:lineRule="exact"/>
-        <w:rPr>
-          <w:sz w:val="20"/>
-          <w:szCs w:val="20"/>
-        </w:rPr>
-      </w:pPr>
-    </w:p>
-    <w:p>
-      <w:pPr>
-        <w:spacing w:line="200" w:lineRule="exact"/>
-        <w:rPr>
-          <w:sz w:val="20"/>
-          <w:szCs w:val="20"/>
-        </w:rPr>
-      </w:pPr>
-    </w:p>
-    <w:p>
-      <w:pPr>
-        <w:spacing w:line="200" w:lineRule="exact"/>
-        <w:rPr>
-          <w:sz w:val="20"/>
-          <w:szCs w:val="20"/>
-        </w:rPr>
-      </w:pPr>
-    </w:p>
-    <w:p>
-      <w:pPr>
-        <w:spacing w:line="200" w:lineRule="exact"/>
-        <w:rPr>
-          <w:sz w:val="20"/>
-          <w:szCs w:val="20"/>
-        </w:rPr>
-      </w:pPr>
-    </w:p>
-    <w:p>
-      <w:pPr>
-        <w:spacing w:line="270" w:lineRule="exact"/>
-        <w:rPr>
-          <w:sz w:val="20"/>
-          <w:szCs w:val="20"/>
-        </w:rPr>
-      </w:pPr>
+        <w:rPr>
+          <w:sz w:val="20"/>
+          <w:szCs w:val="20"/>
+          <w:highlight w:val="yellow"/>
+        </w:rPr>
+      </w:pPr>
+    </w:p>
+    <w:p>
+      <w:pPr>
+        <w:rPr>
+          <w:sz w:val="20"/>
+          <w:szCs w:val="20"/>
+          <w:highlight w:val="yellow"/>
+        </w:rPr>
+      </w:pPr>
+    </w:p>
+    <w:p>
+      <w:pPr>
+        <w:rPr>
+          <w:rFonts w:ascii="Arial" w:eastAsia="Arial" w:hAnsi="Arial" w:cs="Arial"/>
+          <w:sz w:val="40"/>
+          <w:szCs w:val="40"/>
+        </w:rPr>
+      </w:pPr>
+      <w:bookmarkStart w:id="13" w:name="page14"/>
+      <w:r>
+        <w:rPr>
+          <w:rFonts w:ascii="Arial" w:eastAsia="Arial" w:hAnsi="Arial" w:cs="Arial"/>
+          <w:sz w:val="40"/>
+          <w:szCs w:val="40"/>
+        </w:rPr>
+        <w:t>Difference between Big Data Specialty vs Data Analytics Specialty Exam</w:t>
+      </w:r>
+    </w:p>
+    <w:bookmarkEnd w:id="13"/>
+    <w:p>
+      <w:pPr>
+        <w:rPr>
+          <w:rFonts w:ascii="Arial" w:eastAsia="Arial" w:hAnsi="Arial" w:cs="Arial"/>
+          <w:sz w:val="40"/>
+          <w:szCs w:val="40"/>
+        </w:rPr>
+      </w:pPr>
+      <w:r>
+        <w:rPr>
+          <w:rFonts w:ascii="Arial" w:eastAsia="Arial" w:hAnsi="Arial" w:cs="Arial"/>
+          <w:sz w:val="40"/>
+          <w:szCs w:val="40"/>
+        </w:rPr>
+        <w:t xml:space="preserve"> </w:t>
+      </w:r>
+    </w:p>
+    <w:p>
+      <w:pPr>
+        <w:numPr>
+          <w:ilvl w:val="0"/>
+          <w:numId w:val="23"/>
+        </w:numPr>
+        <w:tabs>
+          <w:tab w:val="left" w:pos="720"/>
+        </w:tabs>
+        <w:spacing w:line="253" w:lineRule="exact"/>
+        <w:ind w:left="720" w:hanging="360"/>
+        <w:rPr>
+          <w:rFonts w:ascii="Arial" w:eastAsia="Arial" w:hAnsi="Arial" w:cs="Arial"/>
+          <w:color w:val="212529"/>
+        </w:rPr>
+      </w:pPr>
+      <w:r>
+        <w:rPr>
+          <w:rFonts w:ascii="Arial" w:eastAsia="Arial" w:hAnsi="Arial" w:cs="Arial"/>
+          <w:color w:val="212529"/>
+        </w:rPr>
+        <w:t>As per my understanding, there is no passing percent for Big Data Specialty (It’s based on bell curve) whereas, in Data Analytics there is passing score of 75%</w:t>
+      </w:r>
+    </w:p>
+    <w:p>
+      <w:pPr>
+        <w:numPr>
+          <w:ilvl w:val="0"/>
+          <w:numId w:val="23"/>
+        </w:numPr>
+        <w:tabs>
+          <w:tab w:val="left" w:pos="720"/>
+        </w:tabs>
+        <w:spacing w:line="253" w:lineRule="exact"/>
+        <w:ind w:left="720" w:hanging="360"/>
+        <w:rPr>
+          <w:rFonts w:ascii="Arial" w:eastAsia="Arial" w:hAnsi="Arial" w:cs="Arial"/>
+          <w:color w:val="212529"/>
+        </w:rPr>
+      </w:pPr>
+      <w:r>
+        <w:rPr>
+          <w:rFonts w:ascii="Arial" w:eastAsia="Arial" w:hAnsi="Arial" w:cs="Arial"/>
+          <w:color w:val="212529"/>
+        </w:rPr>
+        <w:t>In Data Analytics 80% of the questions are longer line (more than 6 lines) whereas in Big Data hardly 30% of the questions where more than 6 lines.</w:t>
+      </w:r>
+    </w:p>
+    <w:p>
+      <w:pPr>
+        <w:numPr>
+          <w:ilvl w:val="0"/>
+          <w:numId w:val="23"/>
+        </w:numPr>
+        <w:tabs>
+          <w:tab w:val="left" w:pos="720"/>
+        </w:tabs>
+        <w:spacing w:line="253" w:lineRule="exact"/>
+        <w:ind w:left="720" w:hanging="360"/>
+        <w:rPr>
+          <w:rFonts w:ascii="Arial" w:eastAsia="Arial" w:hAnsi="Arial" w:cs="Arial"/>
+          <w:color w:val="212529"/>
+        </w:rPr>
+      </w:pPr>
+      <w:r>
+        <w:rPr>
+          <w:rFonts w:ascii="Arial" w:eastAsia="Arial" w:hAnsi="Arial" w:cs="Arial"/>
+          <w:color w:val="212529"/>
+        </w:rPr>
+        <w:t>Data Analytics contains some bar raiser questions (I mean these questions won’t be counted for 75% score) but these are for future to decide complexity of exam whereas in Big Data Specialty this is not the case.</w:t>
+      </w:r>
+    </w:p>
+    <w:p>
+      <w:pPr>
+        <w:numPr>
+          <w:ilvl w:val="0"/>
+          <w:numId w:val="23"/>
+        </w:numPr>
+        <w:tabs>
+          <w:tab w:val="left" w:pos="720"/>
+        </w:tabs>
+        <w:spacing w:line="253" w:lineRule="exact"/>
+        <w:ind w:left="720" w:hanging="360"/>
+        <w:rPr>
+          <w:rFonts w:ascii="Arial" w:eastAsia="Arial" w:hAnsi="Arial" w:cs="Arial"/>
+          <w:color w:val="212529"/>
+        </w:rPr>
+      </w:pPr>
+      <w:r>
+        <w:rPr>
+          <w:rFonts w:ascii="Arial" w:eastAsia="Arial" w:hAnsi="Arial" w:cs="Arial"/>
+          <w:color w:val="212529"/>
+        </w:rPr>
+        <w:t>For me, Data Analytics contained many questions on Glue and Athena and complex questions on Redshift.</w:t>
+      </w:r>
+    </w:p>
+    <w:p>
+      <w:pPr>
+        <w:numPr>
+          <w:ilvl w:val="0"/>
+          <w:numId w:val="23"/>
+        </w:numPr>
+        <w:tabs>
+          <w:tab w:val="left" w:pos="720"/>
+        </w:tabs>
+        <w:spacing w:line="253" w:lineRule="exact"/>
+        <w:ind w:left="720" w:hanging="360"/>
+        <w:rPr>
+          <w:rFonts w:ascii="Arial" w:eastAsia="Arial" w:hAnsi="Arial" w:cs="Arial"/>
+          <w:color w:val="212529"/>
+        </w:rPr>
+      </w:pPr>
+      <w:r>
+        <w:rPr>
+          <w:rFonts w:ascii="Arial" w:eastAsia="Arial" w:hAnsi="Arial" w:cs="Arial"/>
+          <w:color w:val="212529"/>
+        </w:rPr>
+        <w:t>Data Analytics doesn’t have questions on ML. MSK services is also introduced in Data Analytics.</w:t>
+      </w:r>
     </w:p>
     <w:p>
       <w:pPr>
         <w:ind w:right="40"/>
-        <w:jc w:val="center"/>
-        <w:rPr>
-          <w:sz w:val="20"/>
-          <w:szCs w:val="20"/>
-        </w:rPr>
-      </w:pPr>
-      <w:r>
-        <w:rPr>
-          <w:rFonts w:ascii="Arial" w:eastAsia="Arial" w:hAnsi="Arial" w:cs="Arial"/>
-          <w:sz w:val="21"/>
-          <w:szCs w:val="21"/>
-        </w:rPr>
-        <w:t>13</w:t>
-      </w:r>
+        <w:rPr>
+          <w:sz w:val="20"/>
+          <w:szCs w:val="20"/>
+        </w:rPr>
+      </w:pPr>
+    </w:p>
+    <w:p>
+      <w:pPr>
+        <w:ind w:right="40"/>
+        <w:rPr>
+          <w:sz w:val="20"/>
+          <w:szCs w:val="20"/>
+        </w:rPr>
+      </w:pPr>
+    </w:p>
+    <w:p>
+      <w:pPr>
+        <w:ind w:right="40"/>
+        <w:rPr>
+          <w:sz w:val="20"/>
+          <w:szCs w:val="20"/>
+        </w:rPr>
+      </w:pPr>
     </w:p>
     <w:sectPr>
       <w:type w:val="continuous"/>
@@ -12977,7 +12839,7 @@
 </file>
 
 <file path=word/numbering.xml><?xml version="1.0" encoding="utf-8"?>
-<w:numbering xmlns:wpc="http://schemas.microsoft.com/office/word/2010/wordprocessingCanvas" xmlns:cx="http://schemas.microsoft.com/office/drawing/2014/chartex" xmlns:cx1="http://schemas.microsoft.com/office/drawing/2015/9/8/chartex" xmlns:cx2="http://schemas.microsoft.com/office/drawing/2015/10/21/chartex" xmlns:cx3="http://schemas.microsoft.com/office/drawing/2016/5/9/chartex" xmlns:cx4="http://schemas.microsoft.com/office/drawing/2016/5/10/chartex" xmlns:cx5="http://schemas.microsoft.com/office/drawing/2016/5/11/chartex" xmlns:cx6="http://schemas.microsoft.com/office/drawing/2016/5/12/chartex" xmlns:cx7="http://schemas.microsoft.com/office/drawing/2016/5/13/chartex" xmlns:cx8="http://schemas.microsoft.com/office/drawing/2016/5/14/chartex" xmlns:mc="http://schemas.openxmlformats.org/markup-compatibility/2006" xmlns:aink="http://schemas.microsoft.com/office/drawing/2016/ink" xmlns:am3d="http://schemas.microsoft.com/office/drawing/2017/model3d" xmlns:o="urn:schemas-microsoft-com:office:office" xmlns:r="http://schemas.openxmlformats.org/officeDocument/2006/relationships" xmlns:m="http://schemas.openxmlformats.org/officeDocument/2006/math" xmlns:v="urn:schemas-microsoft-com:vml" xmlns:wp14="http://schemas.microsoft.com/office/word/2010/wordprocessingDrawing" xmlns:wp="http://schemas.openxmlformats.org/drawingml/2006/wordprocessingDrawing" xmlns:w10="urn:schemas-microsoft-com:office:word" xmlns:w="http://schemas.openxmlformats.org/wordprocessingml/2006/main" xmlns:w14="http://schemas.microsoft.com/office/word/2010/wordml" xmlns:w15="http://schemas.microsoft.com/office/word/2012/wordml" xmlns:w16cid="http://schemas.microsoft.com/office/word/2016/wordml/cid" xmlns:w16se="http://schemas.microsoft.com/office/word/2015/wordml/symex" xmlns:wpg="http://schemas.microsoft.com/office/word/2010/wordprocessingGroup" xmlns:wpi="http://schemas.microsoft.com/office/word/2010/wordprocessingInk" xmlns:wne="http://schemas.microsoft.com/office/word/2006/wordml" xmlns:wps="http://schemas.microsoft.com/office/word/2010/wordprocessingShape" mc:Ignorable="w14 w15 w16se w16cid wp14">
+<w:numbering xmlns:wpc="http://schemas.microsoft.com/office/word/2010/wordprocessingCanvas" xmlns:cx="http://schemas.microsoft.com/office/drawing/2014/chartex" xmlns:cx1="http://schemas.microsoft.com/office/drawing/2015/9/8/chartex" xmlns:cx2="http://schemas.microsoft.com/office/drawing/2015/10/21/chartex" xmlns:cx3="http://schemas.microsoft.com/office/drawing/2016/5/9/chartex" xmlns:cx4="http://schemas.microsoft.com/office/drawing/2016/5/10/chartex" xmlns:cx5="http://schemas.microsoft.com/office/drawing/2016/5/11/chartex" xmlns:cx6="http://schemas.microsoft.com/office/drawing/2016/5/12/chartex" xmlns:cx7="http://schemas.microsoft.com/office/drawing/2016/5/13/chartex" xmlns:cx8="http://schemas.microsoft.com/office/drawing/2016/5/14/chartex" xmlns:mc="http://schemas.openxmlformats.org/markup-compatibility/2006" xmlns:aink="http://schemas.microsoft.com/office/drawing/2016/ink" xmlns:am3d="http://schemas.microsoft.com/office/drawing/2017/model3d" xmlns:o="urn:schemas-microsoft-com:office:office" xmlns:r="http://schemas.openxmlformats.org/officeDocument/2006/relationships" xmlns:m="http://schemas.openxmlformats.org/officeDocument/2006/math" xmlns:v="urn:schemas-microsoft-com:vml" xmlns:wp14="http://schemas.microsoft.com/office/word/2010/wordprocessingDrawing" xmlns:wp="http://schemas.openxmlformats.org/drawingml/2006/wordprocessingDrawing" xmlns:w10="urn:schemas-microsoft-com:office:word" xmlns:w="http://schemas.openxmlformats.org/wordprocessingml/2006/main" xmlns:w14="http://schemas.microsoft.com/office/word/2010/wordml" xmlns:w15="http://schemas.microsoft.com/office/word/2012/wordml" xmlns:w16cex="http://schemas.microsoft.com/office/word/2018/wordml/cex" xmlns:w16cid="http://schemas.microsoft.com/office/word/2016/wordml/cid" xmlns:w16="http://schemas.microsoft.com/office/word/2018/wordml" xmlns:w16se="http://schemas.microsoft.com/office/word/2015/wordml/symex" xmlns:wpg="http://schemas.microsoft.com/office/word/2010/wordprocessingGroup" xmlns:wpi="http://schemas.microsoft.com/office/word/2010/wordprocessingInk" xmlns:wne="http://schemas.microsoft.com/office/word/2006/wordml" xmlns:wps="http://schemas.microsoft.com/office/word/2010/wordprocessingShape" mc:Ignorable="w14 w15 w16se w16cid w16 w16cex wp14">
   <w:abstractNum w:abstractNumId="0" w15:restartNumberingAfterBreak="0">
     <w:nsid w:val="0000074D"/>
     <w:multiLevelType w:val="hybridMultilevel"/>
@@ -14168,6 +14030,95 @@
       <w:numFmt w:val="decimal"/>
       <w:lvlText w:val=""/>
       <w:lvlJc w:val="left"/>
+    </w:lvl>
+  </w:abstractNum>
+  <w:abstractNum w:abstractNumId="23" w15:restartNumberingAfterBreak="0">
+    <w:nsid w:val="4B135BCC"/>
+    <w:multiLevelType w:val="hybridMultilevel"/>
+    <w:tmpl w:val="744E4AA2"/>
+    <w:lvl w:ilvl="0" w:tplc="0409000F">
+      <w:start w:val="1"/>
+      <w:numFmt w:val="decimal"/>
+      <w:lvlText w:val="%1."/>
+      <w:lvlJc w:val="left"/>
+      <w:pPr>
+        <w:ind w:left="720" w:hanging="360"/>
+      </w:pPr>
+      <w:rPr>
+        <w:rFonts w:hint="default"/>
+      </w:rPr>
+    </w:lvl>
+    <w:lvl w:ilvl="1" w:tplc="04090019" w:tentative="1">
+      <w:start w:val="1"/>
+      <w:numFmt w:val="lowerLetter"/>
+      <w:lvlText w:val="%2."/>
+      <w:lvlJc w:val="left"/>
+      <w:pPr>
+        <w:ind w:left="1440" w:hanging="360"/>
+      </w:pPr>
+    </w:lvl>
+    <w:lvl w:ilvl="2" w:tplc="0409001B" w:tentative="1">
+      <w:start w:val="1"/>
+      <w:numFmt w:val="lowerRoman"/>
+      <w:lvlText w:val="%3."/>
+      <w:lvlJc w:val="right"/>
+      <w:pPr>
+        <w:ind w:left="2160" w:hanging="180"/>
+      </w:pPr>
+    </w:lvl>
+    <w:lvl w:ilvl="3" w:tplc="0409000F" w:tentative="1">
+      <w:start w:val="1"/>
+      <w:numFmt w:val="decimal"/>
+      <w:lvlText w:val="%4."/>
+      <w:lvlJc w:val="left"/>
+      <w:pPr>
+        <w:ind w:left="2880" w:hanging="360"/>
+      </w:pPr>
+    </w:lvl>
+    <w:lvl w:ilvl="4" w:tplc="04090019" w:tentative="1">
+      <w:start w:val="1"/>
+      <w:numFmt w:val="lowerLetter"/>
+      <w:lvlText w:val="%5."/>
+      <w:lvlJc w:val="left"/>
+      <w:pPr>
+        <w:ind w:left="3600" w:hanging="360"/>
+      </w:pPr>
+    </w:lvl>
+    <w:lvl w:ilvl="5" w:tplc="0409001B" w:tentative="1">
+      <w:start w:val="1"/>
+      <w:numFmt w:val="lowerRoman"/>
+      <w:lvlText w:val="%6."/>
+      <w:lvlJc w:val="right"/>
+      <w:pPr>
+        <w:ind w:left="4320" w:hanging="180"/>
+      </w:pPr>
+    </w:lvl>
+    <w:lvl w:ilvl="6" w:tplc="0409000F" w:tentative="1">
+      <w:start w:val="1"/>
+      <w:numFmt w:val="decimal"/>
+      <w:lvlText w:val="%7."/>
+      <w:lvlJc w:val="left"/>
+      <w:pPr>
+        <w:ind w:left="5040" w:hanging="360"/>
+      </w:pPr>
+    </w:lvl>
+    <w:lvl w:ilvl="7" w:tplc="04090019" w:tentative="1">
+      <w:start w:val="1"/>
+      <w:numFmt w:val="lowerLetter"/>
+      <w:lvlText w:val="%8."/>
+      <w:lvlJc w:val="left"/>
+      <w:pPr>
+        <w:ind w:left="5760" w:hanging="360"/>
+      </w:pPr>
+    </w:lvl>
+    <w:lvl w:ilvl="8" w:tplc="0409001B" w:tentative="1">
+      <w:start w:val="1"/>
+      <w:numFmt w:val="lowerRoman"/>
+      <w:lvlText w:val="%9."/>
+      <w:lvlJc w:val="right"/>
+      <w:pPr>
+        <w:ind w:left="6480" w:hanging="180"/>
+      </w:pPr>
     </w:lvl>
   </w:abstractNum>
   <w:num w:numId="1">
@@ -14239,11 +14190,14 @@
   <w:num w:numId="23">
     <w:abstractNumId w:val="22"/>
   </w:num>
+  <w:num w:numId="24">
+    <w:abstractNumId w:val="23"/>
+  </w:num>
 </w:numbering>
 </file>
 
 <file path=word/styles.xml><?xml version="1.0" encoding="utf-8"?>
-<w:styles xmlns:mc="http://schemas.openxmlformats.org/markup-compatibility/2006" xmlns:r="http://schemas.openxmlformats.org/officeDocument/2006/relationships" xmlns:w="http://schemas.openxmlformats.org/wordprocessingml/2006/main" xmlns:w14="http://schemas.microsoft.com/office/word/2010/wordml" xmlns:w15="http://schemas.microsoft.com/office/word/2012/wordml" xmlns:w16cid="http://schemas.microsoft.com/office/word/2016/wordml/cid" xmlns:w16se="http://schemas.microsoft.com/office/word/2015/wordml/symex" mc:Ignorable="w14 w15 w16se w16cid">
+<w:styles xmlns:mc="http://schemas.openxmlformats.org/markup-compatibility/2006" xmlns:r="http://schemas.openxmlformats.org/officeDocument/2006/relationships" xmlns:w="http://schemas.openxmlformats.org/wordprocessingml/2006/main" xmlns:w14="http://schemas.microsoft.com/office/word/2010/wordml" xmlns:w15="http://schemas.microsoft.com/office/word/2012/wordml" xmlns:w16cex="http://schemas.microsoft.com/office/word/2018/wordml/cex" xmlns:w16cid="http://schemas.microsoft.com/office/word/2016/wordml/cid" xmlns:w16="http://schemas.microsoft.com/office/word/2018/wordml" xmlns:w16se="http://schemas.microsoft.com/office/word/2015/wordml/symex" mc:Ignorable="w14 w15 w16se w16cid w16 w16cex">
   <w:docDefaults>
     <w:rPrDefault>
       <w:rPr>
@@ -14410,7 +14364,7 @@
     <w:lsdException w:name="Table Web 2" w:semiHidden="1" w:unhideWhenUsed="1"/>
     <w:lsdException w:name="Table Web 3" w:semiHidden="1" w:unhideWhenUsed="1"/>
     <w:lsdException w:name="Balloon Text" w:semiHidden="1" w:unhideWhenUsed="1"/>
-    <w:lsdException w:name="Table Grid" w:semiHidden="1" w:uiPriority="59" w:unhideWhenUsed="1"/>
+    <w:lsdException w:name="Table Grid" w:uiPriority="59"/>
     <w:lsdException w:name="Table Theme" w:semiHidden="1" w:unhideWhenUsed="1"/>
     <w:lsdException w:name="Placeholder Text" w:semiHidden="1"/>
     <w:lsdException w:name="No Spacing" w:uiPriority="1" w:qFormat="1"/>
@@ -14668,7 +14622,6 @@
     <w:name w:val="Hyperlink"/>
     <w:basedOn w:val="DefaultParagraphFont"/>
     <w:uiPriority w:val="99"/>
-    <w:semiHidden/>
     <w:unhideWhenUsed/>
     <w:rsid w:val="00CC0E73"/>
     <w:rPr>
@@ -14710,6 +14663,30 @@
     <w:rPr>
       <w:sz w:val="18"/>
       <w:szCs w:val="18"/>
+    </w:rPr>
+  </w:style>
+  <w:style w:type="character" w:styleId="UnresolvedMention">
+    <w:name w:val="Unresolved Mention"/>
+    <w:basedOn w:val="DefaultParagraphFont"/>
+    <w:uiPriority w:val="99"/>
+    <w:semiHidden/>
+    <w:unhideWhenUsed/>
+    <w:rsid w:val="00A7385A"/>
+    <w:rPr>
+      <w:color w:val="605E5C"/>
+      <w:shd w:val="clear" w:color="auto" w:fill="E1DFDD"/>
+    </w:rPr>
+  </w:style>
+  <w:style w:type="character" w:styleId="FollowedHyperlink">
+    <w:name w:val="FollowedHyperlink"/>
+    <w:basedOn w:val="DefaultParagraphFont"/>
+    <w:uiPriority w:val="99"/>
+    <w:semiHidden/>
+    <w:unhideWhenUsed/>
+    <w:rsid w:val="00A7385A"/>
+    <w:rPr>
+      <w:color w:val="954F72" w:themeColor="followedHyperlink"/>
+      <w:u w:val="single"/>
     </w:rPr>
   </w:style>
 </w:styles>
@@ -15008,4 +14985,16 @@
     </a:ext>
   </a:extLst>
 </a:theme>
+</file>
+
+<file path=customXml/item1.xml><?xml version="1.0" encoding="utf-8"?>
+<b:Sources xmlns:b="http://schemas.openxmlformats.org/officeDocument/2006/bibliography" xmlns="http://schemas.openxmlformats.org/officeDocument/2006/bibliography" SelectedStyle="/APASixthEditionOfficeOnline.xsl" StyleName="APA" Version="6"/>
+</file>
+
+<file path=customXml/itemProps1.xml><?xml version="1.0" encoding="utf-8"?>
+<ds:datastoreItem xmlns:ds="http://schemas.openxmlformats.org/officeDocument/2006/customXml" ds:itemID="{AC942E4A-EB5C-794A-8FAB-5B57B305E9A3}">
+  <ds:schemaRefs>
+    <ds:schemaRef ds:uri="http://schemas.openxmlformats.org/officeDocument/2006/bibliography"/>
+  </ds:schemaRefs>
+</ds:datastoreItem>
 </file>
</xml_diff>